<commit_message>
cập nhập datafeed, thêm file doc tổng hợp, thêm file dump cho 2 db
</commit_message>
<xml_diff>
--- a/datafeed_specification.docx
+++ b/datafeed_specification.docx
@@ -441,7 +441,7 @@
             </w:rPr>
             <w:fldChar w:fldCharType="separate"/>
           </w:r>
-          <w:hyperlink w:anchor="_Toc182338079" w:history="1">
+          <w:hyperlink w:anchor="_Toc182421559" w:history="1">
             <w:r>
               <w:rPr>
                 <w:rStyle w:val="Hyperlink"/>
@@ -472,7 +472,7 @@
                 <w:noProof/>
                 <w:webHidden/>
               </w:rPr>
-              <w:instrText xml:space="preserve"> PAGEREF _Toc182338079 \h </w:instrText>
+              <w:instrText xml:space="preserve"> PAGEREF _Toc182421559 \h </w:instrText>
             </w:r>
             <w:r>
               <w:rPr>
@@ -516,7 +516,7 @@
               <w14:ligatures w14:val="none"/>
             </w:rPr>
           </w:pPr>
-          <w:hyperlink w:anchor="_Toc182338080" w:history="1">
+          <w:hyperlink w:anchor="_Toc182421560" w:history="1">
             <w:r>
               <w:rPr>
                 <w:rStyle w:val="Hyperlink"/>
@@ -547,7 +547,7 @@
                 <w:noProof/>
                 <w:webHidden/>
               </w:rPr>
-              <w:instrText xml:space="preserve"> PAGEREF _Toc182338080 \h </w:instrText>
+              <w:instrText xml:space="preserve"> PAGEREF _Toc182421560 \h </w:instrText>
             </w:r>
             <w:r>
               <w:rPr>
@@ -591,7 +591,7 @@
               <w14:ligatures w14:val="none"/>
             </w:rPr>
           </w:pPr>
-          <w:hyperlink w:anchor="_Toc182338081" w:history="1">
+          <w:hyperlink w:anchor="_Toc182421561" w:history="1">
             <w:r>
               <w:rPr>
                 <w:rStyle w:val="Hyperlink"/>
@@ -622,7 +622,7 @@
                 <w:noProof/>
                 <w:webHidden/>
               </w:rPr>
-              <w:instrText xml:space="preserve"> PAGEREF _Toc182338081 \h </w:instrText>
+              <w:instrText xml:space="preserve"> PAGEREF _Toc182421561 \h </w:instrText>
             </w:r>
             <w:r>
               <w:rPr>
@@ -643,6 +643,81 @@
                 <w:webHidden/>
               </w:rPr>
               <w:t>4</w:t>
+            </w:r>
+            <w:r>
+              <w:rPr>
+                <w:noProof/>
+                <w:webHidden/>
+              </w:rPr>
+              <w:fldChar w:fldCharType="end"/>
+            </w:r>
+          </w:hyperlink>
+        </w:p>
+        <w:p>
+          <w:pPr>
+            <w:pStyle w:val="TOC1"/>
+            <w:tabs>
+              <w:tab w:val="right" w:leader="dot" w:pos="9016"/>
+            </w:tabs>
+            <w:rPr>
+              <w:rFonts w:eastAsiaTheme="minorEastAsia"/>
+              <w:noProof/>
+              <w:lang w:eastAsia="vi-VN"/>
+              <w14:ligatures w14:val="none"/>
+            </w:rPr>
+          </w:pPr>
+          <w:hyperlink w:anchor="_Toc182421562" w:history="1">
+            <w:r>
+              <w:rPr>
+                <w:rStyle w:val="Hyperlink"/>
+                <w:rFonts w:ascii="Arial" w:hAnsi="Arial" w:cs="Arial"/>
+                <w:b/>
+                <w:bCs/>
+                <w:noProof/>
+                <w:lang w:val="en-US"/>
+              </w:rPr>
+              <w:t>Revision History</w:t>
+            </w:r>
+            <w:r>
+              <w:rPr>
+                <w:noProof/>
+                <w:webHidden/>
+              </w:rPr>
+              <w:tab/>
+            </w:r>
+            <w:r>
+              <w:rPr>
+                <w:noProof/>
+                <w:webHidden/>
+              </w:rPr>
+              <w:fldChar w:fldCharType="begin"/>
+            </w:r>
+            <w:r>
+              <w:rPr>
+                <w:noProof/>
+                <w:webHidden/>
+              </w:rPr>
+              <w:instrText xml:space="preserve"> PAGEREF _Toc182421562 \h </w:instrText>
+            </w:r>
+            <w:r>
+              <w:rPr>
+                <w:noProof/>
+                <w:webHidden/>
+              </w:rPr>
+            </w:r>
+            <w:r>
+              <w:rPr>
+                <w:noProof/>
+                <w:webHidden/>
+              </w:rPr>
+              <w:fldChar w:fldCharType="separate"/>
+            </w:r>
+            <w:r>
+              <w:rPr>
+                <w:noProof/>
+                <w:webHidden/>
+              </w:rPr>
+              <w:t>5</w:t>
             </w:r>
             <w:r>
               <w:rPr>
@@ -667,7 +742,7 @@
               <w14:ligatures w14:val="none"/>
             </w:rPr>
           </w:pPr>
-          <w:hyperlink w:anchor="_Toc182338082" w:history="1">
+          <w:hyperlink w:anchor="_Toc182421563" w:history="1">
             <w:r>
               <w:rPr>
                 <w:rStyle w:val="Hyperlink"/>
@@ -718,7 +793,7 @@
                 <w:noProof/>
                 <w:webHidden/>
               </w:rPr>
-              <w:instrText xml:space="preserve"> PAGEREF _Toc182338082 \h </w:instrText>
+              <w:instrText xml:space="preserve"> PAGEREF _Toc182421563 \h </w:instrText>
             </w:r>
             <w:r>
               <w:rPr>
@@ -763,7 +838,7 @@
               <w14:ligatures w14:val="none"/>
             </w:rPr>
           </w:pPr>
-          <w:hyperlink w:anchor="_Toc182338083" w:history="1">
+          <w:hyperlink w:anchor="_Toc182421564" w:history="1">
             <w:r>
               <w:rPr>
                 <w:rStyle w:val="Hyperlink"/>
@@ -814,7 +889,7 @@
                 <w:noProof/>
                 <w:webHidden/>
               </w:rPr>
-              <w:instrText xml:space="preserve"> PAGEREF _Toc182338083 \h </w:instrText>
+              <w:instrText xml:space="preserve"> PAGEREF _Toc182421564 \h </w:instrText>
             </w:r>
             <w:r>
               <w:rPr>
@@ -859,7 +934,7 @@
               <w14:ligatures w14:val="none"/>
             </w:rPr>
           </w:pPr>
-          <w:hyperlink w:anchor="_Toc182338084" w:history="1">
+          <w:hyperlink w:anchor="_Toc182421565" w:history="1">
             <w:r>
               <w:rPr>
                 <w:rStyle w:val="Hyperlink"/>
@@ -910,7 +985,7 @@
                 <w:noProof/>
                 <w:webHidden/>
               </w:rPr>
-              <w:instrText xml:space="preserve"> PAGEREF _Toc182338084 \h </w:instrText>
+              <w:instrText xml:space="preserve"> PAGEREF _Toc182421565 \h </w:instrText>
             </w:r>
             <w:r>
               <w:rPr>
@@ -931,6 +1006,772 @@
                 <w:webHidden/>
               </w:rPr>
               <w:t>5</w:t>
+            </w:r>
+            <w:r>
+              <w:rPr>
+                <w:noProof/>
+                <w:webHidden/>
+              </w:rPr>
+              <w:fldChar w:fldCharType="end"/>
+            </w:r>
+          </w:hyperlink>
+        </w:p>
+        <w:p>
+          <w:pPr>
+            <w:pStyle w:val="TOC2"/>
+            <w:tabs>
+              <w:tab w:val="left" w:pos="660"/>
+              <w:tab w:val="right" w:leader="dot" w:pos="9016"/>
+            </w:tabs>
+            <w:rPr>
+              <w:rFonts w:eastAsiaTheme="minorEastAsia"/>
+              <w:noProof/>
+              <w:lang w:eastAsia="vi-VN"/>
+              <w14:ligatures w14:val="none"/>
+            </w:rPr>
+          </w:pPr>
+          <w:hyperlink w:anchor="_Toc182421566" w:history="1">
+            <w:r>
+              <w:rPr>
+                <w:rStyle w:val="Hyperlink"/>
+                <w:rFonts w:ascii="Arial" w:hAnsi="Arial" w:cs="Arial"/>
+                <w:b/>
+                <w:bCs/>
+                <w:noProof/>
+                <w:lang w:val="en-US"/>
+              </w:rPr>
+              <w:t>1.</w:t>
+            </w:r>
+            <w:r>
+              <w:rPr>
+                <w:rFonts w:eastAsiaTheme="minorEastAsia"/>
+                <w:noProof/>
+                <w:lang w:eastAsia="vi-VN"/>
+                <w14:ligatures w14:val="none"/>
+              </w:rPr>
+              <w:tab/>
+            </w:r>
+            <w:r>
+              <w:rPr>
+                <w:rStyle w:val="Hyperlink"/>
+                <w:rFonts w:ascii="Arial" w:hAnsi="Arial" w:cs="Arial"/>
+                <w:b/>
+                <w:bCs/>
+                <w:noProof/>
+                <w:lang w:val="en-US"/>
+              </w:rPr>
+              <w:t>control</w:t>
+            </w:r>
+            <w:r>
+              <w:rPr>
+                <w:noProof/>
+                <w:webHidden/>
+              </w:rPr>
+              <w:tab/>
+            </w:r>
+            <w:r>
+              <w:rPr>
+                <w:noProof/>
+                <w:webHidden/>
+              </w:rPr>
+              <w:fldChar w:fldCharType="begin"/>
+            </w:r>
+            <w:r>
+              <w:rPr>
+                <w:noProof/>
+                <w:webHidden/>
+              </w:rPr>
+              <w:instrText xml:space="preserve"> PAGEREF _Toc182421566 \h </w:instrText>
+            </w:r>
+            <w:r>
+              <w:rPr>
+                <w:noProof/>
+                <w:webHidden/>
+              </w:rPr>
+            </w:r>
+            <w:r>
+              <w:rPr>
+                <w:noProof/>
+                <w:webHidden/>
+              </w:rPr>
+              <w:fldChar w:fldCharType="separate"/>
+            </w:r>
+            <w:r>
+              <w:rPr>
+                <w:noProof/>
+                <w:webHidden/>
+              </w:rPr>
+              <w:t>5</w:t>
+            </w:r>
+            <w:r>
+              <w:rPr>
+                <w:noProof/>
+                <w:webHidden/>
+              </w:rPr>
+              <w:fldChar w:fldCharType="end"/>
+            </w:r>
+          </w:hyperlink>
+        </w:p>
+        <w:p>
+          <w:pPr>
+            <w:pStyle w:val="TOC3"/>
+            <w:tabs>
+              <w:tab w:val="left" w:pos="1100"/>
+              <w:tab w:val="right" w:leader="dot" w:pos="9016"/>
+            </w:tabs>
+            <w:rPr>
+              <w:rFonts w:eastAsiaTheme="minorEastAsia"/>
+              <w:noProof/>
+              <w:lang w:eastAsia="vi-VN"/>
+              <w14:ligatures w14:val="none"/>
+            </w:rPr>
+          </w:pPr>
+          <w:hyperlink w:anchor="_Toc182421567" w:history="1">
+            <w:r>
+              <w:rPr>
+                <w:rStyle w:val="Hyperlink"/>
+                <w:rFonts w:ascii="Arial" w:hAnsi="Arial" w:cs="Arial"/>
+                <w:b/>
+                <w:bCs/>
+                <w:noProof/>
+                <w:lang w:val="en-US"/>
+              </w:rPr>
+              <w:t>1.1.</w:t>
+            </w:r>
+            <w:r>
+              <w:rPr>
+                <w:rFonts w:eastAsiaTheme="minorEastAsia"/>
+                <w:noProof/>
+                <w:lang w:eastAsia="vi-VN"/>
+                <w14:ligatures w14:val="none"/>
+              </w:rPr>
+              <w:tab/>
+            </w:r>
+            <w:r>
+              <w:rPr>
+                <w:rStyle w:val="Hyperlink"/>
+                <w:rFonts w:ascii="Arial" w:hAnsi="Arial" w:cs="Arial"/>
+                <w:b/>
+                <w:bCs/>
+                <w:noProof/>
+                <w:lang w:val="en-US"/>
+              </w:rPr>
+              <w:t>config</w:t>
+            </w:r>
+            <w:r>
+              <w:rPr>
+                <w:noProof/>
+                <w:webHidden/>
+              </w:rPr>
+              <w:tab/>
+            </w:r>
+            <w:r>
+              <w:rPr>
+                <w:noProof/>
+                <w:webHidden/>
+              </w:rPr>
+              <w:fldChar w:fldCharType="begin"/>
+            </w:r>
+            <w:r>
+              <w:rPr>
+                <w:noProof/>
+                <w:webHidden/>
+              </w:rPr>
+              <w:instrText xml:space="preserve"> PAGEREF _Toc182421567 \h </w:instrText>
+            </w:r>
+            <w:r>
+              <w:rPr>
+                <w:noProof/>
+                <w:webHidden/>
+              </w:rPr>
+            </w:r>
+            <w:r>
+              <w:rPr>
+                <w:noProof/>
+                <w:webHidden/>
+              </w:rPr>
+              <w:fldChar w:fldCharType="separate"/>
+            </w:r>
+            <w:r>
+              <w:rPr>
+                <w:noProof/>
+                <w:webHidden/>
+              </w:rPr>
+              <w:t>6</w:t>
+            </w:r>
+            <w:r>
+              <w:rPr>
+                <w:noProof/>
+                <w:webHidden/>
+              </w:rPr>
+              <w:fldChar w:fldCharType="end"/>
+            </w:r>
+          </w:hyperlink>
+        </w:p>
+        <w:p>
+          <w:pPr>
+            <w:pStyle w:val="TOC3"/>
+            <w:tabs>
+              <w:tab w:val="left" w:pos="1100"/>
+              <w:tab w:val="right" w:leader="dot" w:pos="9016"/>
+            </w:tabs>
+            <w:rPr>
+              <w:rFonts w:eastAsiaTheme="minorEastAsia"/>
+              <w:noProof/>
+              <w:lang w:eastAsia="vi-VN"/>
+              <w14:ligatures w14:val="none"/>
+            </w:rPr>
+          </w:pPr>
+          <w:hyperlink w:anchor="_Toc182421568" w:history="1">
+            <w:r>
+              <w:rPr>
+                <w:rStyle w:val="Hyperlink"/>
+                <w:rFonts w:ascii="Arial" w:hAnsi="Arial" w:cs="Arial"/>
+                <w:b/>
+                <w:bCs/>
+                <w:noProof/>
+                <w:lang w:val="en-US"/>
+              </w:rPr>
+              <w:t>1.2.</w:t>
+            </w:r>
+            <w:r>
+              <w:rPr>
+                <w:rFonts w:eastAsiaTheme="minorEastAsia"/>
+                <w:noProof/>
+                <w:lang w:eastAsia="vi-VN"/>
+                <w14:ligatures w14:val="none"/>
+              </w:rPr>
+              <w:tab/>
+            </w:r>
+            <w:r>
+              <w:rPr>
+                <w:rStyle w:val="Hyperlink"/>
+                <w:rFonts w:ascii="Arial" w:hAnsi="Arial" w:cs="Arial"/>
+                <w:b/>
+                <w:bCs/>
+                <w:noProof/>
+                <w:lang w:val="en-US"/>
+              </w:rPr>
+              <w:t>logs</w:t>
+            </w:r>
+            <w:r>
+              <w:rPr>
+                <w:noProof/>
+                <w:webHidden/>
+              </w:rPr>
+              <w:tab/>
+            </w:r>
+            <w:r>
+              <w:rPr>
+                <w:noProof/>
+                <w:webHidden/>
+              </w:rPr>
+              <w:fldChar w:fldCharType="begin"/>
+            </w:r>
+            <w:r>
+              <w:rPr>
+                <w:noProof/>
+                <w:webHidden/>
+              </w:rPr>
+              <w:instrText xml:space="preserve"> PAGEREF _Toc182421568 \h </w:instrText>
+            </w:r>
+            <w:r>
+              <w:rPr>
+                <w:noProof/>
+                <w:webHidden/>
+              </w:rPr>
+            </w:r>
+            <w:r>
+              <w:rPr>
+                <w:noProof/>
+                <w:webHidden/>
+              </w:rPr>
+              <w:fldChar w:fldCharType="separate"/>
+            </w:r>
+            <w:r>
+              <w:rPr>
+                <w:noProof/>
+                <w:webHidden/>
+              </w:rPr>
+              <w:t>6</w:t>
+            </w:r>
+            <w:r>
+              <w:rPr>
+                <w:noProof/>
+                <w:webHidden/>
+              </w:rPr>
+              <w:fldChar w:fldCharType="end"/>
+            </w:r>
+          </w:hyperlink>
+        </w:p>
+        <w:p>
+          <w:pPr>
+            <w:pStyle w:val="TOC3"/>
+            <w:tabs>
+              <w:tab w:val="left" w:pos="1100"/>
+              <w:tab w:val="right" w:leader="dot" w:pos="9016"/>
+            </w:tabs>
+            <w:rPr>
+              <w:rFonts w:eastAsiaTheme="minorEastAsia"/>
+              <w:noProof/>
+              <w:lang w:eastAsia="vi-VN"/>
+              <w14:ligatures w14:val="none"/>
+            </w:rPr>
+          </w:pPr>
+          <w:hyperlink w:anchor="_Toc182421569" w:history="1">
+            <w:r>
+              <w:rPr>
+                <w:rStyle w:val="Hyperlink"/>
+                <w:rFonts w:ascii="Arial" w:hAnsi="Arial" w:cs="Arial"/>
+                <w:b/>
+                <w:bCs/>
+                <w:noProof/>
+                <w:lang w:val="en-US"/>
+              </w:rPr>
+              <w:t>1.3.</w:t>
+            </w:r>
+            <w:r>
+              <w:rPr>
+                <w:rFonts w:eastAsiaTheme="minorEastAsia"/>
+                <w:noProof/>
+                <w:lang w:eastAsia="vi-VN"/>
+                <w14:ligatures w14:val="none"/>
+              </w:rPr>
+              <w:tab/>
+            </w:r>
+            <w:r>
+              <w:rPr>
+                <w:rStyle w:val="Hyperlink"/>
+                <w:rFonts w:ascii="Arial" w:hAnsi="Arial" w:cs="Arial"/>
+                <w:b/>
+                <w:bCs/>
+                <w:noProof/>
+                <w:lang w:val="en-US"/>
+              </w:rPr>
+              <w:t>status</w:t>
+            </w:r>
+            <w:r>
+              <w:rPr>
+                <w:noProof/>
+                <w:webHidden/>
+              </w:rPr>
+              <w:tab/>
+            </w:r>
+            <w:r>
+              <w:rPr>
+                <w:noProof/>
+                <w:webHidden/>
+              </w:rPr>
+              <w:fldChar w:fldCharType="begin"/>
+            </w:r>
+            <w:r>
+              <w:rPr>
+                <w:noProof/>
+                <w:webHidden/>
+              </w:rPr>
+              <w:instrText xml:space="preserve"> PAGEREF _Toc182421569 \h </w:instrText>
+            </w:r>
+            <w:r>
+              <w:rPr>
+                <w:noProof/>
+                <w:webHidden/>
+              </w:rPr>
+            </w:r>
+            <w:r>
+              <w:rPr>
+                <w:noProof/>
+                <w:webHidden/>
+              </w:rPr>
+              <w:fldChar w:fldCharType="separate"/>
+            </w:r>
+            <w:r>
+              <w:rPr>
+                <w:noProof/>
+                <w:webHidden/>
+              </w:rPr>
+              <w:t>7</w:t>
+            </w:r>
+            <w:r>
+              <w:rPr>
+                <w:noProof/>
+                <w:webHidden/>
+              </w:rPr>
+              <w:fldChar w:fldCharType="end"/>
+            </w:r>
+          </w:hyperlink>
+        </w:p>
+        <w:p>
+          <w:pPr>
+            <w:pStyle w:val="TOC3"/>
+            <w:tabs>
+              <w:tab w:val="left" w:pos="1100"/>
+              <w:tab w:val="right" w:leader="dot" w:pos="9016"/>
+            </w:tabs>
+            <w:rPr>
+              <w:rFonts w:eastAsiaTheme="minorEastAsia"/>
+              <w:noProof/>
+              <w:lang w:eastAsia="vi-VN"/>
+              <w14:ligatures w14:val="none"/>
+            </w:rPr>
+          </w:pPr>
+          <w:hyperlink w:anchor="_Toc182421570" w:history="1">
+            <w:r>
+              <w:rPr>
+                <w:rStyle w:val="Hyperlink"/>
+                <w:rFonts w:ascii="Arial" w:hAnsi="Arial" w:cs="Arial"/>
+                <w:b/>
+                <w:bCs/>
+                <w:noProof/>
+                <w:lang w:val="en-US"/>
+              </w:rPr>
+              <w:t>1.4.</w:t>
+            </w:r>
+            <w:r>
+              <w:rPr>
+                <w:rFonts w:eastAsiaTheme="minorEastAsia"/>
+                <w:noProof/>
+                <w:lang w:eastAsia="vi-VN"/>
+                <w14:ligatures w14:val="none"/>
+              </w:rPr>
+              <w:tab/>
+            </w:r>
+            <w:r>
+              <w:rPr>
+                <w:rStyle w:val="Hyperlink"/>
+                <w:rFonts w:ascii="Arial" w:hAnsi="Arial" w:cs="Arial"/>
+                <w:b/>
+                <w:bCs/>
+                <w:noProof/>
+                <w:lang w:val="en-US"/>
+              </w:rPr>
+              <w:t>dateDim</w:t>
+            </w:r>
+            <w:r>
+              <w:rPr>
+                <w:noProof/>
+                <w:webHidden/>
+              </w:rPr>
+              <w:tab/>
+            </w:r>
+            <w:r>
+              <w:rPr>
+                <w:noProof/>
+                <w:webHidden/>
+              </w:rPr>
+              <w:fldChar w:fldCharType="begin"/>
+            </w:r>
+            <w:r>
+              <w:rPr>
+                <w:noProof/>
+                <w:webHidden/>
+              </w:rPr>
+              <w:instrText xml:space="preserve"> PAGEREF _Toc182421570 \h </w:instrText>
+            </w:r>
+            <w:r>
+              <w:rPr>
+                <w:noProof/>
+                <w:webHidden/>
+              </w:rPr>
+            </w:r>
+            <w:r>
+              <w:rPr>
+                <w:noProof/>
+                <w:webHidden/>
+              </w:rPr>
+              <w:fldChar w:fldCharType="separate"/>
+            </w:r>
+            <w:r>
+              <w:rPr>
+                <w:noProof/>
+                <w:webHidden/>
+              </w:rPr>
+              <w:t>7</w:t>
+            </w:r>
+            <w:r>
+              <w:rPr>
+                <w:noProof/>
+                <w:webHidden/>
+              </w:rPr>
+              <w:fldChar w:fldCharType="end"/>
+            </w:r>
+          </w:hyperlink>
+        </w:p>
+        <w:p>
+          <w:pPr>
+            <w:pStyle w:val="TOC3"/>
+            <w:tabs>
+              <w:tab w:val="left" w:pos="1100"/>
+              <w:tab w:val="right" w:leader="dot" w:pos="9016"/>
+            </w:tabs>
+            <w:rPr>
+              <w:rFonts w:eastAsiaTheme="minorEastAsia"/>
+              <w:noProof/>
+              <w:lang w:eastAsia="vi-VN"/>
+              <w14:ligatures w14:val="none"/>
+            </w:rPr>
+          </w:pPr>
+          <w:hyperlink w:anchor="_Toc182421571" w:history="1">
+            <w:r>
+              <w:rPr>
+                <w:rStyle w:val="Hyperlink"/>
+                <w:rFonts w:ascii="Arial" w:hAnsi="Arial" w:cs="Arial"/>
+                <w:b/>
+                <w:bCs/>
+                <w:noProof/>
+                <w:lang w:val="en-US"/>
+              </w:rPr>
+              <w:t>1.5.</w:t>
+            </w:r>
+            <w:r>
+              <w:rPr>
+                <w:rFonts w:eastAsiaTheme="minorEastAsia"/>
+                <w:noProof/>
+                <w:lang w:eastAsia="vi-VN"/>
+                <w14:ligatures w14:val="none"/>
+              </w:rPr>
+              <w:tab/>
+            </w:r>
+            <w:r>
+              <w:rPr>
+                <w:rStyle w:val="Hyperlink"/>
+                <w:rFonts w:ascii="Arial" w:hAnsi="Arial" w:cs="Arial"/>
+                <w:b/>
+                <w:bCs/>
+                <w:noProof/>
+                <w:lang w:val="en-US"/>
+              </w:rPr>
+              <w:t>monthDim</w:t>
+            </w:r>
+            <w:r>
+              <w:rPr>
+                <w:noProof/>
+                <w:webHidden/>
+              </w:rPr>
+              <w:tab/>
+            </w:r>
+            <w:r>
+              <w:rPr>
+                <w:noProof/>
+                <w:webHidden/>
+              </w:rPr>
+              <w:fldChar w:fldCharType="begin"/>
+            </w:r>
+            <w:r>
+              <w:rPr>
+                <w:noProof/>
+                <w:webHidden/>
+              </w:rPr>
+              <w:instrText xml:space="preserve"> PAGEREF _Toc182421571 \h </w:instrText>
+            </w:r>
+            <w:r>
+              <w:rPr>
+                <w:noProof/>
+                <w:webHidden/>
+              </w:rPr>
+            </w:r>
+            <w:r>
+              <w:rPr>
+                <w:noProof/>
+                <w:webHidden/>
+              </w:rPr>
+              <w:fldChar w:fldCharType="separate"/>
+            </w:r>
+            <w:r>
+              <w:rPr>
+                <w:noProof/>
+                <w:webHidden/>
+              </w:rPr>
+              <w:t>8</w:t>
+            </w:r>
+            <w:r>
+              <w:rPr>
+                <w:noProof/>
+                <w:webHidden/>
+              </w:rPr>
+              <w:fldChar w:fldCharType="end"/>
+            </w:r>
+          </w:hyperlink>
+        </w:p>
+        <w:p>
+          <w:pPr>
+            <w:pStyle w:val="TOC2"/>
+            <w:tabs>
+              <w:tab w:val="left" w:pos="660"/>
+              <w:tab w:val="right" w:leader="dot" w:pos="9016"/>
+            </w:tabs>
+            <w:rPr>
+              <w:rFonts w:eastAsiaTheme="minorEastAsia"/>
+              <w:noProof/>
+              <w:lang w:eastAsia="vi-VN"/>
+              <w14:ligatures w14:val="none"/>
+            </w:rPr>
+          </w:pPr>
+          <w:hyperlink w:anchor="_Toc182421572" w:history="1">
+            <w:r>
+              <w:rPr>
+                <w:rStyle w:val="Hyperlink"/>
+                <w:rFonts w:ascii="Arial" w:hAnsi="Arial" w:cs="Arial"/>
+                <w:noProof/>
+                <w:lang w:val="en-US"/>
+              </w:rPr>
+              <w:t>2.</w:t>
+            </w:r>
+            <w:r>
+              <w:rPr>
+                <w:rFonts w:eastAsiaTheme="minorEastAsia"/>
+                <w:noProof/>
+                <w:lang w:eastAsia="vi-VN"/>
+                <w14:ligatures w14:val="none"/>
+              </w:rPr>
+              <w:tab/>
+            </w:r>
+            <w:r>
+              <w:rPr>
+                <w:rStyle w:val="Hyperlink"/>
+                <w:rFonts w:ascii="Arial" w:hAnsi="Arial" w:cs="Arial"/>
+                <w:b/>
+                <w:bCs/>
+                <w:noProof/>
+                <w:lang w:val="en-US"/>
+              </w:rPr>
+              <w:t>staging</w:t>
+            </w:r>
+            <w:r>
+              <w:rPr>
+                <w:noProof/>
+                <w:webHidden/>
+              </w:rPr>
+              <w:tab/>
+            </w:r>
+            <w:r>
+              <w:rPr>
+                <w:noProof/>
+                <w:webHidden/>
+              </w:rPr>
+              <w:fldChar w:fldCharType="begin"/>
+            </w:r>
+            <w:r>
+              <w:rPr>
+                <w:noProof/>
+                <w:webHidden/>
+              </w:rPr>
+              <w:instrText xml:space="preserve"> PAGEREF _Toc182421572 \h </w:instrText>
+            </w:r>
+            <w:r>
+              <w:rPr>
+                <w:noProof/>
+                <w:webHidden/>
+              </w:rPr>
+            </w:r>
+            <w:r>
+              <w:rPr>
+                <w:noProof/>
+                <w:webHidden/>
+              </w:rPr>
+              <w:fldChar w:fldCharType="separate"/>
+            </w:r>
+            <w:r>
+              <w:rPr>
+                <w:noProof/>
+                <w:webHidden/>
+              </w:rPr>
+              <w:t>9</w:t>
+            </w:r>
+            <w:r>
+              <w:rPr>
+                <w:noProof/>
+                <w:webHidden/>
+              </w:rPr>
+              <w:fldChar w:fldCharType="end"/>
+            </w:r>
+          </w:hyperlink>
+        </w:p>
+        <w:p>
+          <w:pPr>
+            <w:pStyle w:val="TOC3"/>
+            <w:tabs>
+              <w:tab w:val="left" w:pos="1100"/>
+              <w:tab w:val="right" w:leader="dot" w:pos="9016"/>
+            </w:tabs>
+            <w:rPr>
+              <w:rFonts w:eastAsiaTheme="minorEastAsia"/>
+              <w:noProof/>
+              <w:lang w:eastAsia="vi-VN"/>
+              <w14:ligatures w14:val="none"/>
+            </w:rPr>
+          </w:pPr>
+          <w:hyperlink w:anchor="_Toc182421573" w:history="1">
+            <w:r>
+              <w:rPr>
+                <w:rStyle w:val="Hyperlink"/>
+                <w:rFonts w:ascii="Arial" w:hAnsi="Arial" w:cs="Arial"/>
+                <w:b/>
+                <w:bCs/>
+                <w:noProof/>
+                <w:lang w:val="en-US"/>
+              </w:rPr>
+              <w:t>2.1.</w:t>
+            </w:r>
+            <w:r>
+              <w:rPr>
+                <w:rFonts w:eastAsiaTheme="minorEastAsia"/>
+                <w:noProof/>
+                <w:lang w:eastAsia="vi-VN"/>
+                <w14:ligatures w14:val="none"/>
+              </w:rPr>
+              <w:tab/>
+            </w:r>
+            <w:r>
+              <w:rPr>
+                <w:rStyle w:val="Hyperlink"/>
+                <w:rFonts w:ascii="Arial" w:hAnsi="Arial" w:cs="Arial"/>
+                <w:b/>
+                <w:bCs/>
+                <w:noProof/>
+                <w:lang w:val="en-US"/>
+              </w:rPr>
+              <w:t>bikes</w:t>
+            </w:r>
+            <w:r>
+              <w:rPr>
+                <w:noProof/>
+                <w:webHidden/>
+              </w:rPr>
+              <w:tab/>
+            </w:r>
+            <w:r>
+              <w:rPr>
+                <w:noProof/>
+                <w:webHidden/>
+              </w:rPr>
+              <w:fldChar w:fldCharType="begin"/>
+            </w:r>
+            <w:r>
+              <w:rPr>
+                <w:noProof/>
+                <w:webHidden/>
+              </w:rPr>
+              <w:instrText xml:space="preserve"> PAGEREF _Toc182421573 \h </w:instrText>
+            </w:r>
+            <w:r>
+              <w:rPr>
+                <w:noProof/>
+                <w:webHidden/>
+              </w:rPr>
+            </w:r>
+            <w:r>
+              <w:rPr>
+                <w:noProof/>
+                <w:webHidden/>
+              </w:rPr>
+              <w:fldChar w:fldCharType="separate"/>
+            </w:r>
+            <w:r>
+              <w:rPr>
+                <w:noProof/>
+                <w:webHidden/>
+              </w:rPr>
+              <w:t>9</w:t>
             </w:r>
             <w:r>
               <w:rPr>
@@ -1003,7 +1844,7 @@
         </w:rPr>
       </w:pPr>
       <w:bookmarkStart w:id="0" w:name="_Toc168260263"/>
-      <w:bookmarkStart w:id="1" w:name="_Toc182338079"/>
+      <w:bookmarkStart w:id="1" w:name="_Toc182421559"/>
       <w:r>
         <w:rPr>
           <w:rFonts w:ascii="Arial" w:hAnsi="Arial" w:cs="Arial"/>
@@ -1076,7 +1917,7 @@
         </w:rPr>
       </w:pPr>
       <w:bookmarkStart w:id="2" w:name="_Toc168260264"/>
-      <w:bookmarkStart w:id="3" w:name="_Toc182338080"/>
+      <w:bookmarkStart w:id="3" w:name="_Toc182421560"/>
       <w:r>
         <w:rPr>
           <w:rFonts w:ascii="Arial" w:hAnsi="Arial" w:cs="Arial"/>
@@ -1184,7 +2025,7 @@
         </w:rPr>
       </w:pPr>
       <w:bookmarkStart w:id="4" w:name="_Toc168260265"/>
-      <w:bookmarkStart w:id="5" w:name="_Toc182338081"/>
+      <w:bookmarkStart w:id="5" w:name="_Toc182421561"/>
       <w:r>
         <w:rPr>
           <w:rFonts w:ascii="Arial" w:hAnsi="Arial" w:cs="Arial"/>
@@ -1447,6 +2288,386 @@
     <w:p>
       <w:pPr>
         <w:pStyle w:val="NormalWeb"/>
+        <w:jc w:val="center"/>
+        <w:outlineLvl w:val="0"/>
+        <w:rPr>
+          <w:rFonts w:ascii="Arial" w:hAnsi="Arial" w:cs="Arial"/>
+          <w:b/>
+          <w:bCs/>
+          <w:sz w:val="32"/>
+          <w:szCs w:val="32"/>
+          <w:lang w:val="en-US"/>
+        </w:rPr>
+      </w:pPr>
+      <w:bookmarkStart w:id="6" w:name="_Toc182421562"/>
+      <w:r>
+        <w:rPr>
+          <w:rFonts w:ascii="Arial" w:hAnsi="Arial" w:cs="Arial"/>
+          <w:b/>
+          <w:bCs/>
+          <w:sz w:val="32"/>
+          <w:szCs w:val="32"/>
+          <w:lang w:val="en-US"/>
+        </w:rPr>
+        <w:lastRenderedPageBreak/>
+        <w:t>Revision History</w:t>
+      </w:r>
+      <w:bookmarkEnd w:id="6"/>
+    </w:p>
+    <w:tbl>
+      <w:tblPr>
+        <w:tblStyle w:val="TableGrid"/>
+        <w:tblW w:w="9351" w:type="dxa"/>
+        <w:tblLook w:val="04A0" w:firstRow="1" w:lastRow="0" w:firstColumn="1" w:lastColumn="0" w:noHBand="0" w:noVBand="1"/>
+      </w:tblPr>
+      <w:tblGrid>
+        <w:gridCol w:w="1818"/>
+        <w:gridCol w:w="1721"/>
+        <w:gridCol w:w="5812"/>
+      </w:tblGrid>
+      <w:tr>
+        <w:tc>
+          <w:tcPr>
+            <w:tcW w:w="1818" w:type="dxa"/>
+          </w:tcPr>
+          <w:p>
+            <w:pPr>
+              <w:pStyle w:val="NormalWeb"/>
+              <w:jc w:val="center"/>
+              <w:rPr>
+                <w:rFonts w:ascii="Arial" w:hAnsi="Arial" w:cs="Arial"/>
+                <w:b/>
+                <w:bCs/>
+                <w:sz w:val="32"/>
+                <w:szCs w:val="32"/>
+                <w:lang w:val="en-US"/>
+              </w:rPr>
+            </w:pPr>
+            <w:r>
+              <w:rPr>
+                <w:rFonts w:ascii="Arial" w:hAnsi="Arial" w:cs="Arial"/>
+                <w:b/>
+                <w:bCs/>
+                <w:sz w:val="32"/>
+                <w:szCs w:val="32"/>
+                <w:lang w:val="en-US"/>
+              </w:rPr>
+              <w:t>Ngày</w:t>
+            </w:r>
+          </w:p>
+        </w:tc>
+        <w:tc>
+          <w:tcPr>
+            <w:tcW w:w="1721" w:type="dxa"/>
+          </w:tcPr>
+          <w:p>
+            <w:pPr>
+              <w:pStyle w:val="NormalWeb"/>
+              <w:jc w:val="center"/>
+              <w:rPr>
+                <w:rFonts w:ascii="Arial" w:hAnsi="Arial" w:cs="Arial"/>
+                <w:b/>
+                <w:bCs/>
+                <w:sz w:val="32"/>
+                <w:szCs w:val="32"/>
+                <w:lang w:val="en-US"/>
+              </w:rPr>
+            </w:pPr>
+            <w:r>
+              <w:rPr>
+                <w:rFonts w:ascii="Arial" w:hAnsi="Arial" w:cs="Arial"/>
+                <w:b/>
+                <w:bCs/>
+                <w:sz w:val="32"/>
+                <w:szCs w:val="32"/>
+                <w:lang w:val="en-US"/>
+              </w:rPr>
+              <w:t>Tác giả</w:t>
+            </w:r>
+          </w:p>
+        </w:tc>
+        <w:tc>
+          <w:tcPr>
+            <w:tcW w:w="5812" w:type="dxa"/>
+          </w:tcPr>
+          <w:p>
+            <w:pPr>
+              <w:pStyle w:val="NormalWeb"/>
+              <w:jc w:val="center"/>
+              <w:rPr>
+                <w:rFonts w:ascii="Arial" w:hAnsi="Arial" w:cs="Arial"/>
+                <w:b/>
+                <w:bCs/>
+                <w:sz w:val="32"/>
+                <w:szCs w:val="32"/>
+                <w:lang w:val="en-US"/>
+              </w:rPr>
+            </w:pPr>
+            <w:r>
+              <w:rPr>
+                <w:rFonts w:ascii="Arial" w:hAnsi="Arial" w:cs="Arial"/>
+                <w:b/>
+                <w:bCs/>
+                <w:sz w:val="32"/>
+                <w:szCs w:val="32"/>
+                <w:lang w:val="en-US"/>
+              </w:rPr>
+              <w:t>Nội dung</w:t>
+            </w:r>
+          </w:p>
+        </w:tc>
+      </w:tr>
+      <w:tr>
+        <w:tc>
+          <w:tcPr>
+            <w:tcW w:w="1818" w:type="dxa"/>
+          </w:tcPr>
+          <w:p>
+            <w:pPr>
+              <w:pStyle w:val="NormalWeb"/>
+              <w:rPr>
+                <w:rFonts w:ascii="Arial" w:hAnsi="Arial" w:cs="Arial"/>
+                <w:sz w:val="28"/>
+                <w:szCs w:val="28"/>
+                <w:lang w:val="en-US"/>
+              </w:rPr>
+            </w:pPr>
+            <w:r>
+              <w:rPr>
+                <w:rFonts w:ascii="Arial" w:hAnsi="Arial" w:cs="Arial"/>
+                <w:sz w:val="28"/>
+                <w:szCs w:val="28"/>
+                <w:lang w:val="en-US"/>
+              </w:rPr>
+              <w:t>12/10/2024</w:t>
+            </w:r>
+          </w:p>
+        </w:tc>
+        <w:tc>
+          <w:tcPr>
+            <w:tcW w:w="1721" w:type="dxa"/>
+          </w:tcPr>
+          <w:p>
+            <w:pPr>
+              <w:pStyle w:val="NormalWeb"/>
+              <w:rPr>
+                <w:rFonts w:ascii="Arial" w:hAnsi="Arial" w:cs="Arial"/>
+                <w:sz w:val="28"/>
+                <w:szCs w:val="28"/>
+                <w:lang w:val="en-US"/>
+              </w:rPr>
+            </w:pPr>
+            <w:r>
+              <w:rPr>
+                <w:rFonts w:ascii="Arial" w:hAnsi="Arial" w:cs="Arial"/>
+                <w:sz w:val="28"/>
+                <w:szCs w:val="28"/>
+                <w:lang w:val="en-US"/>
+              </w:rPr>
+              <w:t>C.T.Nam</w:t>
+            </w:r>
+          </w:p>
+        </w:tc>
+        <w:tc>
+          <w:tcPr>
+            <w:tcW w:w="5812" w:type="dxa"/>
+          </w:tcPr>
+          <w:p>
+            <w:pPr>
+              <w:pStyle w:val="NormalWeb"/>
+              <w:rPr>
+                <w:rFonts w:ascii="Arial" w:hAnsi="Arial" w:cs="Arial"/>
+                <w:sz w:val="28"/>
+                <w:szCs w:val="28"/>
+                <w:lang w:val="en-US"/>
+              </w:rPr>
+            </w:pPr>
+            <w:r>
+              <w:rPr>
+                <w:rFonts w:ascii="Arial" w:hAnsi="Arial" w:cs="Arial"/>
+                <w:color w:val="172B4D"/>
+                <w:spacing w:val="-1"/>
+                <w:sz w:val="28"/>
+                <w:szCs w:val="28"/>
+                <w:shd w:val="clear" w:color="auto" w:fill="FFFFFF"/>
+              </w:rPr>
+              <w:t>Sửa lại datafeed_specification, thêm các file excel là các dữ liệu được scrape</w:t>
+            </w:r>
+          </w:p>
+        </w:tc>
+      </w:tr>
+      <w:tr>
+        <w:tc>
+          <w:tcPr>
+            <w:tcW w:w="1818" w:type="dxa"/>
+          </w:tcPr>
+          <w:p>
+            <w:pPr>
+              <w:pStyle w:val="NormalWeb"/>
+              <w:rPr>
+                <w:rFonts w:ascii="Arial" w:hAnsi="Arial" w:cs="Arial"/>
+                <w:sz w:val="28"/>
+                <w:szCs w:val="28"/>
+                <w:lang w:val="en-US"/>
+              </w:rPr>
+            </w:pPr>
+            <w:r>
+              <w:rPr>
+                <w:rFonts w:ascii="Arial" w:hAnsi="Arial" w:cs="Arial"/>
+                <w:sz w:val="28"/>
+                <w:szCs w:val="28"/>
+                <w:lang w:val="en-US"/>
+              </w:rPr>
+              <w:t>03/11/2024</w:t>
+            </w:r>
+          </w:p>
+        </w:tc>
+        <w:tc>
+          <w:tcPr>
+            <w:tcW w:w="1721" w:type="dxa"/>
+          </w:tcPr>
+          <w:p>
+            <w:pPr>
+              <w:pStyle w:val="NormalWeb"/>
+              <w:rPr>
+                <w:rFonts w:ascii="Arial" w:hAnsi="Arial" w:cs="Arial"/>
+                <w:sz w:val="28"/>
+                <w:szCs w:val="28"/>
+                <w:lang w:val="en-US"/>
+              </w:rPr>
+            </w:pPr>
+            <w:r>
+              <w:rPr>
+                <w:rFonts w:ascii="Arial" w:hAnsi="Arial" w:cs="Arial"/>
+                <w:sz w:val="28"/>
+                <w:szCs w:val="28"/>
+                <w:lang w:val="en-US"/>
+              </w:rPr>
+              <w:t>C.T.Nam</w:t>
+            </w:r>
+          </w:p>
+        </w:tc>
+        <w:tc>
+          <w:tcPr>
+            <w:tcW w:w="5812" w:type="dxa"/>
+          </w:tcPr>
+          <w:p>
+            <w:pPr>
+              <w:pStyle w:val="NormalWeb"/>
+              <w:rPr>
+                <w:rFonts w:ascii="Arial" w:hAnsi="Arial" w:cs="Arial"/>
+                <w:sz w:val="28"/>
+                <w:szCs w:val="28"/>
+                <w:lang w:val="en-US"/>
+              </w:rPr>
+            </w:pPr>
+            <w:r>
+              <w:rPr>
+                <w:rFonts w:ascii="Arial" w:hAnsi="Arial" w:cs="Arial"/>
+                <w:sz w:val="28"/>
+                <w:szCs w:val="28"/>
+                <w:lang w:val="en-US"/>
+              </w:rPr>
+              <w:t>Cập nhập datafeed specification</w:t>
+            </w:r>
+          </w:p>
+        </w:tc>
+      </w:tr>
+      <w:tr>
+        <w:tc>
+          <w:tcPr>
+            <w:tcW w:w="1818" w:type="dxa"/>
+          </w:tcPr>
+          <w:p>
+            <w:pPr>
+              <w:pStyle w:val="NormalWeb"/>
+              <w:rPr>
+                <w:rFonts w:ascii="Arial" w:hAnsi="Arial" w:cs="Arial"/>
+                <w:sz w:val="28"/>
+                <w:szCs w:val="28"/>
+                <w:lang w:val="en-US"/>
+              </w:rPr>
+            </w:pPr>
+            <w:r>
+              <w:rPr>
+                <w:rFonts w:ascii="Arial" w:hAnsi="Arial" w:cs="Arial"/>
+                <w:sz w:val="28"/>
+                <w:szCs w:val="28"/>
+                <w:lang w:val="en-US"/>
+              </w:rPr>
+              <w:t>13/11/2024</w:t>
+            </w:r>
+          </w:p>
+        </w:tc>
+        <w:tc>
+          <w:tcPr>
+            <w:tcW w:w="1721" w:type="dxa"/>
+          </w:tcPr>
+          <w:p>
+            <w:pPr>
+              <w:pStyle w:val="NormalWeb"/>
+              <w:rPr>
+                <w:rFonts w:ascii="Arial" w:hAnsi="Arial" w:cs="Arial"/>
+                <w:sz w:val="28"/>
+                <w:szCs w:val="28"/>
+                <w:lang w:val="en-US"/>
+              </w:rPr>
+            </w:pPr>
+            <w:r>
+              <w:rPr>
+                <w:rFonts w:ascii="Arial" w:hAnsi="Arial" w:cs="Arial"/>
+                <w:sz w:val="28"/>
+                <w:szCs w:val="28"/>
+                <w:lang w:val="en-US"/>
+              </w:rPr>
+              <w:t>C.T.Nam</w:t>
+            </w:r>
+          </w:p>
+        </w:tc>
+        <w:tc>
+          <w:tcPr>
+            <w:tcW w:w="5812" w:type="dxa"/>
+          </w:tcPr>
+          <w:p>
+            <w:pPr>
+              <w:pStyle w:val="NormalWeb"/>
+              <w:rPr>
+                <w:rFonts w:ascii="Arial" w:hAnsi="Arial" w:cs="Arial"/>
+                <w:sz w:val="28"/>
+                <w:szCs w:val="28"/>
+                <w:lang w:val="en-US"/>
+              </w:rPr>
+            </w:pPr>
+            <w:r>
+              <w:rPr>
+                <w:rFonts w:ascii="Arial" w:hAnsi="Arial" w:cs="Arial"/>
+                <w:sz w:val="28"/>
+                <w:szCs w:val="28"/>
+                <w:lang w:val="en-US"/>
+              </w:rPr>
+              <w:t>Bổ sung bảng dateDim và monthDim</w:t>
+            </w:r>
+          </w:p>
+        </w:tc>
+      </w:tr>
+    </w:tbl>
+    <w:p>
+      <w:pPr>
+        <w:pStyle w:val="NormalWeb"/>
+        <w:jc w:val="center"/>
+        <w:rPr>
+          <w:rFonts w:ascii="Arial" w:hAnsi="Arial" w:cs="Arial"/>
+          <w:b/>
+          <w:bCs/>
+          <w:sz w:val="32"/>
+          <w:szCs w:val="32"/>
+          <w:lang w:val="en-US"/>
+        </w:rPr>
+      </w:pPr>
+    </w:p>
+    <w:p>
+      <w:pPr>
+        <w:pStyle w:val="NormalWeb"/>
         <w:numPr>
           <w:ilvl w:val="0"/>
           <w:numId w:val="13"/>
@@ -1462,17 +2683,16 @@
           <w:lang w:val="en-US"/>
         </w:rPr>
       </w:pPr>
-      <w:bookmarkStart w:id="6" w:name="_Toc182338082"/>
-      <w:r>
-        <w:rPr>
-          <w:rFonts w:ascii="Arial" w:hAnsi="Arial" w:cs="Arial"/>
-          <w:b/>
-          <w:bCs/>
-          <w:sz w:val="32"/>
-          <w:szCs w:val="32"/>
-          <w:lang w:val="en-US"/>
-        </w:rPr>
-        <w:lastRenderedPageBreak/>
+      <w:bookmarkStart w:id="7" w:name="_Toc182421563"/>
+      <w:r>
+        <w:rPr>
+          <w:rFonts w:ascii="Arial" w:hAnsi="Arial" w:cs="Arial"/>
+          <w:b/>
+          <w:bCs/>
+          <w:sz w:val="32"/>
+          <w:szCs w:val="32"/>
+          <w:lang w:val="en-US"/>
+        </w:rPr>
         <w:t>Data</w:t>
       </w:r>
       <w:r>
@@ -1497,7 +2717,7 @@
         </w:rPr>
         <w:t>eed Specification</w:t>
       </w:r>
-      <w:bookmarkEnd w:id="6"/>
+      <w:bookmarkEnd w:id="7"/>
     </w:p>
     <w:tbl>
       <w:tblPr>
@@ -3105,7 +4325,7 @@
           <w:lang w:val="en-US"/>
         </w:rPr>
       </w:pPr>
-      <w:bookmarkStart w:id="7" w:name="_Toc182338083"/>
+      <w:bookmarkStart w:id="8" w:name="_Toc182421564"/>
       <w:r>
         <w:rPr>
           <w:rFonts w:ascii="Arial" w:hAnsi="Arial" w:cs="Arial"/>
@@ -3117,7 +4337,7 @@
         </w:rPr>
         <w:t>Datafeed Specification</w:t>
       </w:r>
-      <w:bookmarkEnd w:id="7"/>
+      <w:bookmarkEnd w:id="8"/>
     </w:p>
     <w:p>
       <w:pPr>
@@ -3151,7 +4371,7 @@
           <w:lang w:val="en-US"/>
         </w:rPr>
       </w:pPr>
-      <w:bookmarkStart w:id="8" w:name="_Toc182338084"/>
+      <w:bookmarkStart w:id="9" w:name="_Toc182421565"/>
       <w:r>
         <w:rPr>
           <w:rFonts w:ascii="Arial" w:hAnsi="Arial" w:cs="Arial"/>
@@ -3163,47 +4383,7 @@
         </w:rPr>
         <w:t>Cơ sở dữ liệu</w:t>
       </w:r>
-      <w:bookmarkEnd w:id="8"/>
-    </w:p>
-    <w:p>
-      <w:pPr>
-        <w:pStyle w:val="NormalWeb"/>
-        <w:numPr>
-          <w:ilvl w:val="0"/>
-          <w:numId w:val="15"/>
-        </w:numPr>
-        <w:jc w:val="both"/>
-        <w:rPr>
-          <w:rFonts w:ascii="Arial" w:hAnsi="Arial" w:cs="Arial"/>
-          <w:b/>
-          <w:bCs/>
-          <w:sz w:val="32"/>
-          <w:szCs w:val="32"/>
-          <w:lang w:val="en-US"/>
-        </w:rPr>
-      </w:pPr>
-      <w:r>
-        <w:rPr>
-          <w:rFonts w:ascii="Arial" w:hAnsi="Arial" w:cs="Arial"/>
-          <w:b/>
-          <w:bCs/>
-          <w:sz w:val="32"/>
-          <w:szCs w:val="32"/>
-          <w:lang w:val="en-US"/>
-        </w:rPr>
-        <w:t>c</w:t>
-      </w:r>
-      <w:r>
-        <w:rPr>
-          <w:rFonts w:ascii="Arial" w:hAnsi="Arial" w:cs="Arial"/>
-          <w:b/>
-          <w:bCs/>
-          <w:sz w:val="32"/>
-          <w:szCs w:val="32"/>
-          <w:lang w:val="en-US"/>
-        </w:rPr>
-        <w:t>ontrol</w:t>
-      </w:r>
+      <w:bookmarkEnd w:id="9"/>
     </w:p>
     <w:p>
       <w:pPr>
@@ -3230,6 +4410,39 @@
     <w:p>
       <w:pPr>
         <w:pStyle w:val="NormalWeb"/>
+        <w:numPr>
+          <w:ilvl w:val="0"/>
+          <w:numId w:val="15"/>
+        </w:numPr>
+        <w:jc w:val="both"/>
+        <w:outlineLvl w:val="1"/>
+        <w:rPr>
+          <w:rFonts w:ascii="Arial" w:hAnsi="Arial" w:cs="Arial"/>
+          <w:b/>
+          <w:bCs/>
+          <w:sz w:val="32"/>
+          <w:szCs w:val="32"/>
+          <w:lang w:val="en-US"/>
+        </w:rPr>
+      </w:pPr>
+      <w:bookmarkStart w:id="10" w:name="_Toc182421566"/>
+      <w:r>
+        <w:rPr>
+          <w:rFonts w:ascii="Arial" w:hAnsi="Arial" w:cs="Arial"/>
+          <w:b/>
+          <w:bCs/>
+          <w:sz w:val="32"/>
+          <w:szCs w:val="32"/>
+          <w:lang w:val="en-US"/>
+        </w:rPr>
+        <w:lastRenderedPageBreak/>
+        <w:t>control</w:t>
+      </w:r>
+      <w:bookmarkEnd w:id="10"/>
+    </w:p>
+    <w:p>
+      <w:pPr>
+        <w:pStyle w:val="NormalWeb"/>
         <w:ind w:left="360"/>
         <w:jc w:val="center"/>
         <w:rPr>
@@ -3241,6 +4454,21 @@
           <w:lang w:val="en-US"/>
         </w:rPr>
       </w:pPr>
+    </w:p>
+    <w:p>
+      <w:pPr>
+        <w:pStyle w:val="NormalWeb"/>
+        <w:ind w:left="360"/>
+        <w:jc w:val="center"/>
+        <w:rPr>
+          <w:rFonts w:ascii="Arial" w:hAnsi="Arial" w:cs="Arial"/>
+          <w:b/>
+          <w:bCs/>
+          <w:sz w:val="32"/>
+          <w:szCs w:val="32"/>
+          <w:lang w:val="en-US"/>
+        </w:rPr>
+      </w:pPr>
       <w:r>
         <w:rPr>
           <w:rFonts w:ascii="Arial" w:hAnsi="Arial" w:cs="Arial"/>
@@ -3252,12 +4480,11 @@
           <w:lang w:val="en-US"/>
           <w14:ligatures w14:val="standardContextual"/>
         </w:rPr>
-        <w:lastRenderedPageBreak/>
         <w:drawing>
-          <wp:inline distT="0" distB="0" distL="0" distR="0" wp14:anchorId="0E89D80C" wp14:editId="27B17F05">
-            <wp:extent cx="3629025" cy="3543300"/>
-            <wp:effectExtent l="0" t="0" r="9525" b="0"/>
-            <wp:docPr id="4" name="Picture 4"/>
+          <wp:inline distT="0" distB="0" distL="0" distR="0" wp14:anchorId="3C49A78D" wp14:editId="71C68CBF">
+            <wp:extent cx="5731510" cy="3125470"/>
+            <wp:effectExtent l="0" t="0" r="2540" b="0"/>
+            <wp:docPr id="2" name="Picture 2"/>
             <wp:cNvGraphicFramePr>
               <a:graphicFrameLocks xmlns:a="http://schemas.openxmlformats.org/drawingml/2006/main" noChangeAspect="1"/>
             </wp:cNvGraphicFramePr>
@@ -3265,7 +4492,7 @@
               <a:graphicData uri="http://schemas.openxmlformats.org/drawingml/2006/picture">
                 <pic:pic xmlns:pic="http://schemas.openxmlformats.org/drawingml/2006/picture">
                   <pic:nvPicPr>
-                    <pic:cNvPr id="4" name="Picture 4"/>
+                    <pic:cNvPr id="2" name="Picture 2"/>
                     <pic:cNvPicPr/>
                   </pic:nvPicPr>
                   <pic:blipFill>
@@ -3283,7 +4510,7 @@
                   <pic:spPr>
                     <a:xfrm>
                       <a:off x="0" y="0"/>
-                      <a:ext cx="3629025" cy="3543300"/>
+                      <a:ext cx="5731510" cy="3125470"/>
                     </a:xfrm>
                     <a:prstGeom prst="rect">
                       <a:avLst/>
@@ -3304,15 +4531,17 @@
           <w:numId w:val="15"/>
         </w:numPr>
         <w:jc w:val="both"/>
-        <w:rPr>
-          <w:rFonts w:ascii="Arial" w:hAnsi="Arial" w:cs="Arial"/>
-          <w:b/>
-          <w:bCs/>
-          <w:sz w:val="32"/>
-          <w:szCs w:val="32"/>
-          <w:lang w:val="en-US"/>
-        </w:rPr>
-      </w:pPr>
+        <w:outlineLvl w:val="2"/>
+        <w:rPr>
+          <w:rFonts w:ascii="Arial" w:hAnsi="Arial" w:cs="Arial"/>
+          <w:b/>
+          <w:bCs/>
+          <w:sz w:val="32"/>
+          <w:szCs w:val="32"/>
+          <w:lang w:val="en-US"/>
+        </w:rPr>
+      </w:pPr>
+      <w:bookmarkStart w:id="11" w:name="_Toc182421567"/>
       <w:r>
         <w:rPr>
           <w:rFonts w:ascii="Arial" w:hAnsi="Arial" w:cs="Arial"/>
@@ -3335,6 +4564,7 @@
         </w:rPr>
         <w:t>fig</w:t>
       </w:r>
+      <w:bookmarkEnd w:id="11"/>
     </w:p>
     <w:p>
       <w:pPr>
@@ -3562,15 +4792,17 @@
           <w:numId w:val="15"/>
         </w:numPr>
         <w:jc w:val="both"/>
-        <w:rPr>
-          <w:rFonts w:ascii="Arial" w:hAnsi="Arial" w:cs="Arial"/>
-          <w:b/>
-          <w:bCs/>
-          <w:sz w:val="32"/>
-          <w:szCs w:val="32"/>
-          <w:lang w:val="en-US"/>
-        </w:rPr>
-      </w:pPr>
+        <w:outlineLvl w:val="2"/>
+        <w:rPr>
+          <w:rFonts w:ascii="Arial" w:hAnsi="Arial" w:cs="Arial"/>
+          <w:b/>
+          <w:bCs/>
+          <w:sz w:val="32"/>
+          <w:szCs w:val="32"/>
+          <w:lang w:val="en-US"/>
+        </w:rPr>
+      </w:pPr>
+      <w:bookmarkStart w:id="12" w:name="_Toc182421568"/>
       <w:r>
         <w:rPr>
           <w:rFonts w:ascii="Arial" w:hAnsi="Arial" w:cs="Arial"/>
@@ -3593,6 +4825,7 @@
         </w:rPr>
         <w:t>ogs</w:t>
       </w:r>
+      <w:bookmarkEnd w:id="12"/>
     </w:p>
     <w:p>
       <w:pPr>
@@ -3677,33 +4910,6 @@
           <w:lang w:val="en-US"/>
         </w:rPr>
         <w:t>Cấu trúc</w:t>
-      </w:r>
-    </w:p>
-    <w:p>
-      <w:pPr>
-        <w:pStyle w:val="NormalWeb"/>
-        <w:numPr>
-          <w:ilvl w:val="0"/>
-          <w:numId w:val="17"/>
-        </w:numPr>
-        <w:jc w:val="both"/>
-        <w:rPr>
-          <w:rFonts w:ascii="Arial" w:hAnsi="Arial" w:cs="Arial"/>
-          <w:b/>
-          <w:bCs/>
-          <w:sz w:val="32"/>
-          <w:szCs w:val="32"/>
-          <w:lang w:val="en-US"/>
-        </w:rPr>
-      </w:pPr>
-      <w:r>
-        <w:rPr>
-          <w:rFonts w:ascii="Arial" w:hAnsi="Arial" w:cs="Arial"/>
-          <w:sz w:val="32"/>
-          <w:szCs w:val="32"/>
-          <w:lang w:val="en-US"/>
-        </w:rPr>
-        <w:t>id: duy nhất, để định dang từng log</w:t>
       </w:r>
     </w:p>
     <w:p>
@@ -3754,7 +4960,7 @@
           <w:lang w:val="en-US"/>
         </w:rPr>
         <w:lastRenderedPageBreak/>
-        <w:t>message: ghi chú cho log</w:t>
+        <w:t>id: duy nhất, để định dang từng log</w:t>
       </w:r>
     </w:p>
     <w:p>
@@ -3781,7 +4987,7 @@
           <w:szCs w:val="32"/>
           <w:lang w:val="en-US"/>
         </w:rPr>
-        <w:t>quantity: số lượng dữ liệu đã lấy</w:t>
+        <w:t>message: ghi chú cho log</w:t>
       </w:r>
     </w:p>
     <w:p>
@@ -3808,7 +5014,7 @@
           <w:szCs w:val="32"/>
           <w:lang w:val="en-US"/>
         </w:rPr>
-        <w:t>statusId: trạng thái của log</w:t>
+        <w:t>quantity: số lượng dữ liệu đã lấy</w:t>
       </w:r>
     </w:p>
     <w:p>
@@ -3835,7 +5041,7 @@
           <w:szCs w:val="32"/>
           <w:lang w:val="en-US"/>
         </w:rPr>
-        <w:t>websiteId: id của website</w:t>
+        <w:t>statusId: trạng thái của log</w:t>
       </w:r>
     </w:p>
     <w:p>
@@ -3862,7 +5068,7 @@
           <w:szCs w:val="32"/>
           <w:lang w:val="en-US"/>
         </w:rPr>
-        <w:t>timeStart: thời gian bắt đầu vào trang web</w:t>
+        <w:t>websiteId: id của website</w:t>
       </w:r>
     </w:p>
     <w:p>
@@ -3889,7 +5095,7 @@
           <w:szCs w:val="32"/>
           <w:lang w:val="en-US"/>
         </w:rPr>
-        <w:t>timeEnd: thời gian thoát khỏi trang web</w:t>
+        <w:t>timeStart: thời gian bắt đầu vào trang web</w:t>
       </w:r>
     </w:p>
     <w:p>
@@ -3916,6 +5122,33 @@
           <w:szCs w:val="32"/>
           <w:lang w:val="en-US"/>
         </w:rPr>
+        <w:t>timeEnd: thời gian thoát khỏi trang web</w:t>
+      </w:r>
+    </w:p>
+    <w:p>
+      <w:pPr>
+        <w:pStyle w:val="NormalWeb"/>
+        <w:numPr>
+          <w:ilvl w:val="0"/>
+          <w:numId w:val="17"/>
+        </w:numPr>
+        <w:jc w:val="both"/>
+        <w:rPr>
+          <w:rFonts w:ascii="Arial" w:hAnsi="Arial" w:cs="Arial"/>
+          <w:b/>
+          <w:bCs/>
+          <w:sz w:val="32"/>
+          <w:szCs w:val="32"/>
+          <w:lang w:val="en-US"/>
+        </w:rPr>
+      </w:pPr>
+      <w:r>
+        <w:rPr>
+          <w:rFonts w:ascii="Arial" w:hAnsi="Arial" w:cs="Arial"/>
+          <w:sz w:val="32"/>
+          <w:szCs w:val="32"/>
+          <w:lang w:val="en-US"/>
+        </w:rPr>
         <w:t>dateSk: đây là id của bảng dateDim giúp truy xuất thông tin về thời gian nhanh chóng</w:t>
       </w:r>
     </w:p>
@@ -3927,15 +5160,17 @@
           <w:numId w:val="15"/>
         </w:numPr>
         <w:jc w:val="both"/>
-        <w:rPr>
-          <w:rFonts w:ascii="Arial" w:hAnsi="Arial" w:cs="Arial"/>
-          <w:b/>
-          <w:bCs/>
-          <w:sz w:val="32"/>
-          <w:szCs w:val="32"/>
-          <w:lang w:val="en-US"/>
-        </w:rPr>
-      </w:pPr>
+        <w:outlineLvl w:val="2"/>
+        <w:rPr>
+          <w:rFonts w:ascii="Arial" w:hAnsi="Arial" w:cs="Arial"/>
+          <w:b/>
+          <w:bCs/>
+          <w:sz w:val="32"/>
+          <w:szCs w:val="32"/>
+          <w:lang w:val="en-US"/>
+        </w:rPr>
+      </w:pPr>
+      <w:bookmarkStart w:id="13" w:name="_Toc182421569"/>
       <w:r>
         <w:rPr>
           <w:rFonts w:ascii="Arial" w:hAnsi="Arial" w:cs="Arial"/>
@@ -3958,6 +5193,7 @@
         </w:rPr>
         <w:t>tatus</w:t>
       </w:r>
+      <w:bookmarkEnd w:id="13"/>
     </w:p>
     <w:p>
       <w:pPr>
@@ -4012,7 +5248,151 @@
           <w:szCs w:val="32"/>
           <w:lang w:val="en-US"/>
         </w:rPr>
-        <w:t>Lưu trữ trạng thái của log(RUNNING, WAITING, FAILED, COMPLETE)</w:t>
+        <w:t>Lưu trữ trạng thái của log</w:t>
+      </w:r>
+    </w:p>
+    <w:p>
+      <w:pPr>
+        <w:pStyle w:val="NormalWeb"/>
+        <w:numPr>
+          <w:ilvl w:val="0"/>
+          <w:numId w:val="17"/>
+        </w:numPr>
+        <w:jc w:val="both"/>
+        <w:rPr>
+          <w:rFonts w:ascii="Arial" w:hAnsi="Arial" w:cs="Arial"/>
+          <w:b/>
+          <w:bCs/>
+          <w:sz w:val="32"/>
+          <w:szCs w:val="32"/>
+          <w:lang w:val="en-US"/>
+        </w:rPr>
+      </w:pPr>
+      <w:r>
+        <w:rPr>
+          <w:rFonts w:ascii="Arial" w:hAnsi="Arial" w:cs="Arial"/>
+          <w:sz w:val="32"/>
+          <w:szCs w:val="32"/>
+          <w:lang w:val="en-US"/>
+        </w:rPr>
+        <w:t>RUNNING</w:t>
+      </w:r>
+      <w:r>
+        <w:rPr>
+          <w:rFonts w:ascii="Arial" w:hAnsi="Arial" w:cs="Arial"/>
+          <w:sz w:val="32"/>
+          <w:szCs w:val="32"/>
+          <w:lang w:val="en-US"/>
+        </w:rPr>
+        <w:t>: hệ thống đang trong quá trình lấy dữ liệu</w:t>
+      </w:r>
+    </w:p>
+    <w:p>
+      <w:pPr>
+        <w:pStyle w:val="NormalWeb"/>
+        <w:numPr>
+          <w:ilvl w:val="0"/>
+          <w:numId w:val="17"/>
+        </w:numPr>
+        <w:jc w:val="both"/>
+        <w:rPr>
+          <w:rFonts w:ascii="Arial" w:hAnsi="Arial" w:cs="Arial"/>
+          <w:b/>
+          <w:bCs/>
+          <w:sz w:val="32"/>
+          <w:szCs w:val="32"/>
+          <w:lang w:val="en-US"/>
+        </w:rPr>
+      </w:pPr>
+      <w:r>
+        <w:rPr>
+          <w:rFonts w:ascii="Arial" w:hAnsi="Arial" w:cs="Arial"/>
+          <w:sz w:val="32"/>
+          <w:szCs w:val="32"/>
+          <w:lang w:val="en-US"/>
+        </w:rPr>
+        <w:t>WAITING</w:t>
+      </w:r>
+      <w:r>
+        <w:rPr>
+          <w:rFonts w:ascii="Arial" w:hAnsi="Arial" w:cs="Arial"/>
+          <w:sz w:val="32"/>
+          <w:szCs w:val="32"/>
+          <w:lang w:val="en-US"/>
+        </w:rPr>
+        <w:t>: thể hiện trong ngày hôm nay website này chưa được lấy dữ liệu và đang chờ để lấy dữ liệu</w:t>
+      </w:r>
+    </w:p>
+    <w:p>
+      <w:pPr>
+        <w:pStyle w:val="NormalWeb"/>
+        <w:numPr>
+          <w:ilvl w:val="0"/>
+          <w:numId w:val="17"/>
+        </w:numPr>
+        <w:jc w:val="both"/>
+        <w:rPr>
+          <w:rFonts w:ascii="Arial" w:hAnsi="Arial" w:cs="Arial"/>
+          <w:b/>
+          <w:bCs/>
+          <w:sz w:val="32"/>
+          <w:szCs w:val="32"/>
+          <w:lang w:val="en-US"/>
+        </w:rPr>
+      </w:pPr>
+      <w:r>
+        <w:rPr>
+          <w:rFonts w:ascii="Arial" w:hAnsi="Arial" w:cs="Arial"/>
+          <w:sz w:val="32"/>
+          <w:szCs w:val="32"/>
+          <w:lang w:val="en-US"/>
+        </w:rPr>
+        <w:t>FAILED</w:t>
+      </w:r>
+      <w:r>
+        <w:rPr>
+          <w:rFonts w:ascii="Arial" w:hAnsi="Arial" w:cs="Arial"/>
+          <w:sz w:val="32"/>
+          <w:szCs w:val="32"/>
+          <w:lang w:val="en-US"/>
+        </w:rPr>
+        <w:t xml:space="preserve">: thể hiện nếu số lượng dòng lấy dữ liệu bằng không </w:t>
+      </w:r>
+    </w:p>
+    <w:p>
+      <w:pPr>
+        <w:pStyle w:val="NormalWeb"/>
+        <w:numPr>
+          <w:ilvl w:val="0"/>
+          <w:numId w:val="17"/>
+        </w:numPr>
+        <w:jc w:val="both"/>
+        <w:rPr>
+          <w:rFonts w:ascii="Arial" w:hAnsi="Arial" w:cs="Arial"/>
+          <w:b/>
+          <w:bCs/>
+          <w:sz w:val="32"/>
+          <w:szCs w:val="32"/>
+          <w:lang w:val="en-US"/>
+        </w:rPr>
+      </w:pPr>
+      <w:r>
+        <w:rPr>
+          <w:rFonts w:ascii="Arial" w:hAnsi="Arial" w:cs="Arial"/>
+          <w:sz w:val="32"/>
+          <w:szCs w:val="32"/>
+          <w:lang w:val="en-US"/>
+        </w:rPr>
+        <w:t>COMPLETE</w:t>
+      </w:r>
+      <w:r>
+        <w:rPr>
+          <w:rFonts w:ascii="Arial" w:hAnsi="Arial" w:cs="Arial"/>
+          <w:sz w:val="32"/>
+          <w:szCs w:val="32"/>
+          <w:lang w:val="en-US"/>
+        </w:rPr>
+        <w:t>: đã hoàn thành lấy dữ liệu thành công</w:t>
       </w:r>
     </w:p>
     <w:p>
@@ -4102,50 +5482,219 @@
       <w:pPr>
         <w:pStyle w:val="NormalWeb"/>
         <w:numPr>
-          <w:ilvl w:val="0"/>
+          <w:ilvl w:val="1"/>
           <w:numId w:val="15"/>
         </w:numPr>
         <w:jc w:val="both"/>
-        <w:rPr>
-          <w:rFonts w:ascii="Arial" w:hAnsi="Arial" w:cs="Arial"/>
-          <w:sz w:val="32"/>
-          <w:szCs w:val="32"/>
-          <w:lang w:val="en-US"/>
-        </w:rPr>
-      </w:pPr>
-      <w:r>
-        <w:rPr>
-          <w:rFonts w:ascii="Arial" w:hAnsi="Arial" w:cs="Arial"/>
-          <w:b/>
-          <w:bCs/>
-          <w:sz w:val="32"/>
-          <w:szCs w:val="32"/>
-          <w:lang w:val="en-US"/>
-        </w:rPr>
-        <w:t>s</w:t>
-      </w:r>
-      <w:r>
-        <w:rPr>
-          <w:rFonts w:ascii="Arial" w:hAnsi="Arial" w:cs="Arial"/>
-          <w:b/>
-          <w:bCs/>
-          <w:sz w:val="32"/>
-          <w:szCs w:val="32"/>
-          <w:lang w:val="en-US"/>
-        </w:rPr>
-        <w:t>taging</w:t>
-      </w:r>
+        <w:outlineLvl w:val="2"/>
+        <w:rPr>
+          <w:rFonts w:ascii="Arial" w:hAnsi="Arial" w:cs="Arial"/>
+          <w:b/>
+          <w:bCs/>
+          <w:sz w:val="32"/>
+          <w:szCs w:val="32"/>
+          <w:lang w:val="en-US"/>
+        </w:rPr>
+      </w:pPr>
+      <w:bookmarkStart w:id="14" w:name="_Toc182421570"/>
+      <w:r>
+        <w:rPr>
+          <w:rFonts w:ascii="Arial" w:hAnsi="Arial" w:cs="Arial"/>
+          <w:b/>
+          <w:bCs/>
+          <w:sz w:val="32"/>
+          <w:szCs w:val="32"/>
+          <w:lang w:val="en-US"/>
+        </w:rPr>
+        <w:t>dateDim</w:t>
+      </w:r>
+      <w:bookmarkEnd w:id="14"/>
     </w:p>
     <w:p>
       <w:pPr>
         <w:pStyle w:val="NormalWeb"/>
-        <w:ind w:left="360"/>
+        <w:numPr>
+          <w:ilvl w:val="2"/>
+          <w:numId w:val="15"/>
+        </w:numPr>
         <w:jc w:val="both"/>
         <w:rPr>
           <w:rFonts w:ascii="Arial" w:hAnsi="Arial" w:cs="Arial"/>
-          <w:sz w:val="32"/>
-          <w:szCs w:val="32"/>
-          <w:lang w:val="en-US"/>
+          <w:b/>
+          <w:bCs/>
+          <w:sz w:val="32"/>
+          <w:szCs w:val="32"/>
+          <w:lang w:val="en-US"/>
+        </w:rPr>
+      </w:pPr>
+      <w:r>
+        <w:rPr>
+          <w:rFonts w:ascii="Arial" w:hAnsi="Arial" w:cs="Arial"/>
+          <w:b/>
+          <w:bCs/>
+          <w:sz w:val="32"/>
+          <w:szCs w:val="32"/>
+          <w:lang w:val="en-US"/>
+        </w:rPr>
+        <w:t>Mô tả</w:t>
+      </w:r>
+    </w:p>
+    <w:p>
+      <w:pPr>
+        <w:pStyle w:val="NormalWeb"/>
+        <w:numPr>
+          <w:ilvl w:val="0"/>
+          <w:numId w:val="17"/>
+        </w:numPr>
+        <w:jc w:val="both"/>
+        <w:rPr>
+          <w:rFonts w:ascii="Arial" w:hAnsi="Arial" w:cs="Arial"/>
+          <w:b/>
+          <w:bCs/>
+          <w:sz w:val="32"/>
+          <w:szCs w:val="32"/>
+          <w:lang w:val="en-US"/>
+        </w:rPr>
+      </w:pPr>
+      <w:r>
+        <w:rPr>
+          <w:rFonts w:ascii="Arial" w:hAnsi="Arial" w:cs="Arial"/>
+          <w:sz w:val="32"/>
+          <w:szCs w:val="32"/>
+          <w:lang w:val="en-US"/>
+        </w:rPr>
+        <w:t xml:space="preserve">Lưu trữ </w:t>
+      </w:r>
+      <w:r>
+        <w:rPr>
+          <w:rFonts w:ascii="Arial" w:hAnsi="Arial" w:cs="Arial"/>
+          <w:sz w:val="32"/>
+          <w:szCs w:val="32"/>
+          <w:lang w:val="en-US"/>
+        </w:rPr>
+        <w:t>các thông tin về các ngày trong quá khứ và tương lai. Thể hiện ở dạng chữ cũng như dạng số giúp truy xuất nhanh chóng</w:t>
+      </w:r>
+    </w:p>
+    <w:p>
+      <w:pPr>
+        <w:pStyle w:val="NormalWeb"/>
+        <w:numPr>
+          <w:ilvl w:val="2"/>
+          <w:numId w:val="15"/>
+        </w:numPr>
+        <w:jc w:val="both"/>
+        <w:rPr>
+          <w:rFonts w:ascii="Arial" w:hAnsi="Arial" w:cs="Arial"/>
+          <w:b/>
+          <w:bCs/>
+          <w:sz w:val="32"/>
+          <w:szCs w:val="32"/>
+          <w:lang w:val="en-US"/>
+        </w:rPr>
+      </w:pPr>
+      <w:r>
+        <w:rPr>
+          <w:rFonts w:ascii="Arial" w:hAnsi="Arial" w:cs="Arial"/>
+          <w:b/>
+          <w:bCs/>
+          <w:sz w:val="32"/>
+          <w:szCs w:val="32"/>
+          <w:lang w:val="en-US"/>
+        </w:rPr>
+        <w:t>Cấu trúc</w:t>
+      </w:r>
+    </w:p>
+    <w:p>
+      <w:pPr>
+        <w:pStyle w:val="ListParagraph"/>
+        <w:numPr>
+          <w:ilvl w:val="0"/>
+          <w:numId w:val="17"/>
+        </w:numPr>
+        <w:rPr>
+          <w:rFonts w:ascii="Arial" w:hAnsi="Arial" w:cs="Arial"/>
+          <w:sz w:val="32"/>
+          <w:szCs w:val="32"/>
+        </w:rPr>
+      </w:pPr>
+      <w:r>
+        <w:rPr>
+          <w:rFonts w:ascii="Arial" w:hAnsi="Arial" w:cs="Arial"/>
+          <w:sz w:val="32"/>
+          <w:szCs w:val="32"/>
+        </w:rPr>
+        <w:t>dateSk</w:t>
+      </w:r>
+      <w:r>
+        <w:rPr>
+          <w:rFonts w:ascii="Arial" w:hAnsi="Arial" w:cs="Arial"/>
+          <w:sz w:val="32"/>
+          <w:szCs w:val="32"/>
+          <w:lang w:val="en-US"/>
+        </w:rPr>
+        <w:t>: khóa chính</w:t>
+      </w:r>
+      <w:r>
+        <w:rPr>
+          <w:rFonts w:ascii="Arial" w:hAnsi="Arial" w:cs="Arial"/>
+          <w:sz w:val="32"/>
+          <w:szCs w:val="32"/>
+          <w:lang w:val="en-US"/>
+        </w:rPr>
+        <w:t>, duy nhất để định danh từng ngày</w:t>
+      </w:r>
+    </w:p>
+    <w:p>
+      <w:pPr>
+        <w:pStyle w:val="ListParagraph"/>
+        <w:numPr>
+          <w:ilvl w:val="0"/>
+          <w:numId w:val="17"/>
+        </w:numPr>
+        <w:rPr>
+          <w:rFonts w:ascii="Arial" w:hAnsi="Arial" w:cs="Arial"/>
+          <w:sz w:val="32"/>
+          <w:szCs w:val="32"/>
+        </w:rPr>
+      </w:pPr>
+      <w:r>
+        <w:rPr>
+          <w:rFonts w:ascii="Arial" w:hAnsi="Arial" w:cs="Arial"/>
+          <w:sz w:val="32"/>
+          <w:szCs w:val="32"/>
+        </w:rPr>
+        <w:t>DayOfYear</w:t>
+      </w:r>
+      <w:r>
+        <w:rPr>
+          <w:rFonts w:ascii="Arial" w:hAnsi="Arial" w:cs="Arial"/>
+          <w:sz w:val="32"/>
+          <w:szCs w:val="32"/>
+          <w:lang w:val="en-US"/>
+        </w:rPr>
+        <w:t xml:space="preserve">: </w:t>
+      </w:r>
+      <w:r>
+        <w:rPr>
+          <w:rFonts w:ascii="Arial" w:hAnsi="Arial" w:cs="Arial"/>
+          <w:sz w:val="32"/>
+          <w:szCs w:val="32"/>
+          <w:lang w:val="en-US"/>
+        </w:rPr>
+        <w:t>ngày thứ i(1, 2, 3, 4,…) trong năm</w:t>
+      </w:r>
+    </w:p>
+    <w:p>
+      <w:pPr>
+        <w:pStyle w:val="ListParagraph"/>
+        <w:numPr>
+          <w:ilvl w:val="0"/>
+          <w:numId w:val="17"/>
+        </w:numPr>
+        <w:rPr>
+          <w:rFonts w:ascii="Arial" w:hAnsi="Arial" w:cs="Arial"/>
+          <w:sz w:val="32"/>
+          <w:szCs w:val="32"/>
         </w:rPr>
         <w:sectPr>
           <w:pgSz w:w="11906" w:h="16838" w:code="9"/>
@@ -4158,9 +5707,880 @@
     </w:p>
     <w:p>
       <w:pPr>
+        <w:pStyle w:val="ListParagraph"/>
+        <w:numPr>
+          <w:ilvl w:val="0"/>
+          <w:numId w:val="17"/>
+        </w:numPr>
+        <w:rPr>
+          <w:rFonts w:ascii="Arial" w:hAnsi="Arial" w:cs="Arial"/>
+          <w:sz w:val="32"/>
+          <w:szCs w:val="32"/>
+        </w:rPr>
+      </w:pPr>
+      <w:r>
+        <w:rPr>
+          <w:rFonts w:ascii="Arial" w:hAnsi="Arial" w:cs="Arial"/>
+          <w:sz w:val="32"/>
+          <w:szCs w:val="32"/>
+        </w:rPr>
+        <w:lastRenderedPageBreak/>
+        <w:t>calendarMonth</w:t>
+      </w:r>
+      <w:r>
+        <w:rPr>
+          <w:rFonts w:ascii="Arial" w:hAnsi="Arial" w:cs="Arial"/>
+          <w:sz w:val="32"/>
+          <w:szCs w:val="32"/>
+          <w:lang w:val="en-US"/>
+        </w:rPr>
+        <w:t xml:space="preserve">: </w:t>
+      </w:r>
+      <w:r>
+        <w:rPr>
+          <w:rFonts w:ascii="Arial" w:hAnsi="Arial" w:cs="Arial"/>
+          <w:sz w:val="32"/>
+          <w:szCs w:val="32"/>
+          <w:lang w:val="en-US"/>
+        </w:rPr>
+        <w:t>tháng được lưu trữ ở dạng chữ</w:t>
+      </w:r>
+    </w:p>
+    <w:p>
+      <w:pPr>
+        <w:pStyle w:val="ListParagraph"/>
+        <w:numPr>
+          <w:ilvl w:val="0"/>
+          <w:numId w:val="17"/>
+        </w:numPr>
+        <w:rPr>
+          <w:rFonts w:ascii="Arial" w:hAnsi="Arial" w:cs="Arial"/>
+          <w:sz w:val="32"/>
+          <w:szCs w:val="32"/>
+        </w:rPr>
+      </w:pPr>
+      <w:r>
+        <w:rPr>
+          <w:rFonts w:ascii="Arial" w:hAnsi="Arial" w:cs="Arial"/>
+          <w:sz w:val="32"/>
+          <w:szCs w:val="32"/>
+        </w:rPr>
+        <w:t>calendarYear</w:t>
+      </w:r>
+      <w:r>
+        <w:rPr>
+          <w:rFonts w:ascii="Arial" w:hAnsi="Arial" w:cs="Arial"/>
+          <w:sz w:val="32"/>
+          <w:szCs w:val="32"/>
+          <w:lang w:val="en-US"/>
+        </w:rPr>
+        <w:t>: năm(2005, 2006, 2007,…)</w:t>
+      </w:r>
+    </w:p>
+    <w:p>
+      <w:pPr>
+        <w:pStyle w:val="ListParagraph"/>
+        <w:numPr>
+          <w:ilvl w:val="0"/>
+          <w:numId w:val="17"/>
+        </w:numPr>
+        <w:rPr>
+          <w:rFonts w:ascii="Arial" w:hAnsi="Arial" w:cs="Arial"/>
+          <w:sz w:val="32"/>
+          <w:szCs w:val="32"/>
+        </w:rPr>
+      </w:pPr>
+      <w:r>
+        <w:rPr>
+          <w:rFonts w:ascii="Arial" w:hAnsi="Arial" w:cs="Arial"/>
+          <w:sz w:val="32"/>
+          <w:szCs w:val="32"/>
+        </w:rPr>
+        <w:t>calendarYearMonth</w:t>
+      </w:r>
+      <w:r>
+        <w:rPr>
+          <w:rFonts w:ascii="Arial" w:hAnsi="Arial" w:cs="Arial"/>
+          <w:sz w:val="32"/>
+          <w:szCs w:val="32"/>
+          <w:lang w:val="en-US"/>
+        </w:rPr>
+        <w:t>: năm và tháng(2005-jan, 2005-Feb,…)</w:t>
+      </w:r>
+    </w:p>
+    <w:p>
+      <w:pPr>
+        <w:pStyle w:val="ListParagraph"/>
+        <w:numPr>
+          <w:ilvl w:val="0"/>
+          <w:numId w:val="17"/>
+        </w:numPr>
+        <w:rPr>
+          <w:rFonts w:ascii="Arial" w:hAnsi="Arial" w:cs="Arial"/>
+          <w:sz w:val="32"/>
+          <w:szCs w:val="32"/>
+        </w:rPr>
+      </w:pPr>
+      <w:r>
+        <w:rPr>
+          <w:rFonts w:ascii="Arial" w:hAnsi="Arial" w:cs="Arial"/>
+          <w:sz w:val="32"/>
+          <w:szCs w:val="32"/>
+        </w:rPr>
+        <w:t>dayOfMonth</w:t>
+      </w:r>
+      <w:r>
+        <w:rPr>
+          <w:rFonts w:ascii="Arial" w:hAnsi="Arial" w:cs="Arial"/>
+          <w:sz w:val="32"/>
+          <w:szCs w:val="32"/>
+          <w:lang w:val="en-US"/>
+        </w:rPr>
+        <w:t>: ngày thứ i(1, 2, 3, 4,…) trong tháng</w:t>
+      </w:r>
+    </w:p>
+    <w:p>
+      <w:pPr>
+        <w:pStyle w:val="ListParagraph"/>
+        <w:numPr>
+          <w:ilvl w:val="0"/>
+          <w:numId w:val="17"/>
+        </w:numPr>
+        <w:rPr>
+          <w:rFonts w:ascii="Arial" w:hAnsi="Arial" w:cs="Arial"/>
+          <w:sz w:val="32"/>
+          <w:szCs w:val="32"/>
+        </w:rPr>
+      </w:pPr>
+      <w:r>
+        <w:rPr>
+          <w:rFonts w:ascii="Arial" w:hAnsi="Arial" w:cs="Arial"/>
+          <w:sz w:val="32"/>
+          <w:szCs w:val="32"/>
+        </w:rPr>
+        <w:t>dayOfWeek</w:t>
+      </w:r>
+      <w:r>
+        <w:rPr>
+          <w:rFonts w:ascii="Arial" w:hAnsi="Arial" w:cs="Arial"/>
+          <w:sz w:val="32"/>
+          <w:szCs w:val="32"/>
+          <w:lang w:val="en-US"/>
+        </w:rPr>
+        <w:t>: thứ trong tuần được lưu trữ ở dạng text(monday, tuesday, wednesday,… sunday)</w:t>
+      </w:r>
+    </w:p>
+    <w:p>
+      <w:pPr>
+        <w:pStyle w:val="ListParagraph"/>
+        <w:numPr>
+          <w:ilvl w:val="0"/>
+          <w:numId w:val="17"/>
+        </w:numPr>
+        <w:rPr>
+          <w:rFonts w:ascii="Arial" w:hAnsi="Arial" w:cs="Arial"/>
+          <w:sz w:val="32"/>
+          <w:szCs w:val="32"/>
+          <w:lang w:val="en-US"/>
+        </w:rPr>
+      </w:pPr>
+      <w:r>
+        <w:rPr>
+          <w:rFonts w:ascii="Arial" w:hAnsi="Arial" w:cs="Arial"/>
+          <w:sz w:val="32"/>
+          <w:szCs w:val="32"/>
+        </w:rPr>
+        <w:t>daySince2005</w:t>
+      </w:r>
+      <w:r>
+        <w:rPr>
+          <w:rFonts w:ascii="Arial" w:hAnsi="Arial" w:cs="Arial"/>
+          <w:sz w:val="32"/>
+          <w:szCs w:val="32"/>
+          <w:lang w:val="en-US"/>
+        </w:rPr>
+        <w:t>: ngày thứ i được tính từ ngày 01/01/2005</w:t>
+      </w:r>
+    </w:p>
+    <w:p>
+      <w:pPr>
+        <w:pStyle w:val="ListParagraph"/>
+        <w:numPr>
+          <w:ilvl w:val="0"/>
+          <w:numId w:val="17"/>
+        </w:numPr>
+        <w:rPr>
+          <w:rFonts w:ascii="Arial" w:hAnsi="Arial" w:cs="Arial"/>
+          <w:sz w:val="32"/>
+          <w:szCs w:val="32"/>
+        </w:rPr>
+      </w:pPr>
+      <w:r>
+        <w:rPr>
+          <w:rFonts w:ascii="Arial" w:hAnsi="Arial" w:cs="Arial"/>
+          <w:sz w:val="32"/>
+          <w:szCs w:val="32"/>
+        </w:rPr>
+        <w:t>dayType</w:t>
+      </w:r>
+      <w:r>
+        <w:rPr>
+          <w:rFonts w:ascii="Arial" w:hAnsi="Arial" w:cs="Arial"/>
+          <w:sz w:val="32"/>
+          <w:szCs w:val="32"/>
+          <w:lang w:val="en-US"/>
+        </w:rPr>
+        <w:t>: lưu trữ ngày đó là ngày trong tuần hay cuối tuần(weekday, weekend)</w:t>
+      </w:r>
+    </w:p>
+    <w:p>
+      <w:pPr>
+        <w:pStyle w:val="ListParagraph"/>
+        <w:numPr>
+          <w:ilvl w:val="0"/>
+          <w:numId w:val="17"/>
+        </w:numPr>
+        <w:rPr>
+          <w:rFonts w:ascii="Arial" w:hAnsi="Arial" w:cs="Arial"/>
+          <w:sz w:val="32"/>
+          <w:szCs w:val="32"/>
+        </w:rPr>
+      </w:pPr>
+      <w:r>
+        <w:rPr>
+          <w:rFonts w:ascii="Arial" w:hAnsi="Arial" w:cs="Arial"/>
+          <w:sz w:val="32"/>
+          <w:szCs w:val="32"/>
+        </w:rPr>
+        <w:t>fullDate</w:t>
+      </w:r>
+      <w:r>
+        <w:rPr>
+          <w:rFonts w:ascii="Arial" w:hAnsi="Arial" w:cs="Arial"/>
+          <w:sz w:val="32"/>
+          <w:szCs w:val="32"/>
+          <w:lang w:val="en-US"/>
+        </w:rPr>
+        <w:t>: ngày tháng năm(YYYY/mm/dd)</w:t>
+      </w:r>
+    </w:p>
+    <w:p>
+      <w:pPr>
+        <w:pStyle w:val="ListParagraph"/>
+        <w:numPr>
+          <w:ilvl w:val="0"/>
+          <w:numId w:val="17"/>
+        </w:numPr>
+        <w:rPr>
+          <w:rFonts w:ascii="Arial" w:hAnsi="Arial" w:cs="Arial"/>
+          <w:sz w:val="32"/>
+          <w:szCs w:val="32"/>
+        </w:rPr>
+      </w:pPr>
+      <w:r>
+        <w:rPr>
+          <w:rFonts w:ascii="Arial" w:hAnsi="Arial" w:cs="Arial"/>
+          <w:sz w:val="32"/>
+          <w:szCs w:val="32"/>
+        </w:rPr>
+        <w:t>holiday</w:t>
+      </w:r>
+      <w:r>
+        <w:rPr>
+          <w:rFonts w:ascii="Arial" w:hAnsi="Arial" w:cs="Arial"/>
+          <w:sz w:val="32"/>
+          <w:szCs w:val="32"/>
+          <w:lang w:val="en-US"/>
+        </w:rPr>
+        <w:t>: ngày lễ(non-holiday, holiday)</w:t>
+      </w:r>
+    </w:p>
+    <w:p>
+      <w:pPr>
+        <w:pStyle w:val="ListParagraph"/>
+        <w:numPr>
+          <w:ilvl w:val="0"/>
+          <w:numId w:val="17"/>
+        </w:numPr>
+        <w:rPr>
+          <w:rFonts w:ascii="Arial" w:hAnsi="Arial" w:cs="Arial"/>
+          <w:sz w:val="32"/>
+          <w:szCs w:val="32"/>
+        </w:rPr>
+      </w:pPr>
+      <w:r>
+        <w:rPr>
+          <w:rFonts w:ascii="Arial" w:hAnsi="Arial" w:cs="Arial"/>
+          <w:sz w:val="32"/>
+          <w:szCs w:val="32"/>
+        </w:rPr>
+        <w:t>monthSince2005</w:t>
+      </w:r>
+      <w:r>
+        <w:rPr>
+          <w:rFonts w:ascii="Arial" w:hAnsi="Arial" w:cs="Arial"/>
+          <w:sz w:val="32"/>
+          <w:szCs w:val="32"/>
+          <w:lang w:val="en-US"/>
+        </w:rPr>
+        <w:t>: tháng thứ i tính từ ngày 01/01/2005</w:t>
+      </w:r>
+    </w:p>
+    <w:p>
+      <w:pPr>
+        <w:pStyle w:val="ListParagraph"/>
+        <w:numPr>
+          <w:ilvl w:val="0"/>
+          <w:numId w:val="17"/>
+        </w:numPr>
+        <w:rPr>
+          <w:rFonts w:ascii="Arial" w:hAnsi="Arial" w:cs="Arial"/>
+          <w:sz w:val="32"/>
+          <w:szCs w:val="32"/>
+        </w:rPr>
+      </w:pPr>
+      <w:r>
+        <w:rPr>
+          <w:rFonts w:ascii="Arial" w:hAnsi="Arial" w:cs="Arial"/>
+          <w:sz w:val="32"/>
+          <w:szCs w:val="32"/>
+        </w:rPr>
+        <w:t>quarterOfYear</w:t>
+      </w:r>
+      <w:r>
+        <w:rPr>
+          <w:rFonts w:ascii="Arial" w:hAnsi="Arial" w:cs="Arial"/>
+          <w:sz w:val="32"/>
+          <w:szCs w:val="32"/>
+          <w:lang w:val="en-US"/>
+        </w:rPr>
+        <w:t>: quý của năm(tháng 1, 2, 3 là quý 1, tháng 4, 5, 6 là quý 2,…) ở dạng số</w:t>
+      </w:r>
+    </w:p>
+    <w:p>
+      <w:pPr>
+        <w:pStyle w:val="ListParagraph"/>
+        <w:numPr>
+          <w:ilvl w:val="0"/>
+          <w:numId w:val="17"/>
+        </w:numPr>
+        <w:rPr>
+          <w:rFonts w:ascii="Arial" w:hAnsi="Arial" w:cs="Arial"/>
+          <w:sz w:val="32"/>
+          <w:szCs w:val="32"/>
+        </w:rPr>
+      </w:pPr>
+      <w:r>
+        <w:rPr>
+          <w:rFonts w:ascii="Arial" w:hAnsi="Arial" w:cs="Arial"/>
+          <w:sz w:val="32"/>
+          <w:szCs w:val="32"/>
+        </w:rPr>
+        <w:t>quarterSince2005</w:t>
+      </w:r>
+      <w:r>
+        <w:rPr>
+          <w:rFonts w:ascii="Arial" w:hAnsi="Arial" w:cs="Arial"/>
+          <w:sz w:val="32"/>
+          <w:szCs w:val="32"/>
+          <w:lang w:val="en-US"/>
+        </w:rPr>
+        <w:t>: quý của năm(2005-Q01, 2005-Q02,…) ở dạng chữ</w:t>
+      </w:r>
+    </w:p>
+    <w:p>
+      <w:pPr>
+        <w:pStyle w:val="ListParagraph"/>
+        <w:numPr>
+          <w:ilvl w:val="0"/>
+          <w:numId w:val="17"/>
+        </w:numPr>
+        <w:rPr>
+          <w:rFonts w:ascii="Arial" w:hAnsi="Arial" w:cs="Arial"/>
+          <w:sz w:val="32"/>
+          <w:szCs w:val="32"/>
+        </w:rPr>
+      </w:pPr>
+      <w:r>
+        <w:rPr>
+          <w:rFonts w:ascii="Arial" w:hAnsi="Arial" w:cs="Arial"/>
+          <w:sz w:val="32"/>
+          <w:szCs w:val="32"/>
+        </w:rPr>
+        <w:t>weekMondayStart</w:t>
+      </w:r>
+      <w:r>
+        <w:rPr>
+          <w:rFonts w:ascii="Arial" w:hAnsi="Arial" w:cs="Arial"/>
+          <w:sz w:val="32"/>
+          <w:szCs w:val="32"/>
+          <w:lang w:val="en-US"/>
+        </w:rPr>
+        <w:t>: fullDate(dd/mm/YYYY) của ngày thứ 2 trong tuần</w:t>
+      </w:r>
+    </w:p>
+    <w:p>
+      <w:pPr>
+        <w:pStyle w:val="ListParagraph"/>
+        <w:numPr>
+          <w:ilvl w:val="0"/>
+          <w:numId w:val="17"/>
+        </w:numPr>
+        <w:rPr>
+          <w:rFonts w:ascii="Arial" w:hAnsi="Arial" w:cs="Arial"/>
+          <w:sz w:val="32"/>
+          <w:szCs w:val="32"/>
+        </w:rPr>
+      </w:pPr>
+      <w:r>
+        <w:rPr>
+          <w:rFonts w:ascii="Arial" w:hAnsi="Arial" w:cs="Arial"/>
+          <w:sz w:val="32"/>
+          <w:szCs w:val="32"/>
+        </w:rPr>
+        <w:t>weekOfYearMonday</w:t>
+      </w:r>
+      <w:r>
+        <w:rPr>
+          <w:rFonts w:ascii="Arial" w:hAnsi="Arial" w:cs="Arial"/>
+          <w:sz w:val="32"/>
+          <w:szCs w:val="32"/>
+          <w:lang w:val="en-US"/>
+        </w:rPr>
+        <w:t>: tuần thứ i(1…53) của năm, đầu tuần tính từ thứ hai</w:t>
+      </w:r>
+    </w:p>
+    <w:p>
+      <w:pPr>
+        <w:pStyle w:val="ListParagraph"/>
+        <w:numPr>
+          <w:ilvl w:val="0"/>
+          <w:numId w:val="17"/>
+        </w:numPr>
+        <w:rPr>
+          <w:rFonts w:ascii="Arial" w:hAnsi="Arial" w:cs="Arial"/>
+          <w:sz w:val="32"/>
+          <w:szCs w:val="32"/>
+        </w:rPr>
+      </w:pPr>
+      <w:r>
+        <w:rPr>
+          <w:rFonts w:ascii="Arial" w:hAnsi="Arial" w:cs="Arial"/>
+          <w:sz w:val="32"/>
+          <w:szCs w:val="32"/>
+        </w:rPr>
+        <w:t>weekOfYearSunday</w:t>
+      </w:r>
+      <w:r>
+        <w:rPr>
+          <w:rFonts w:ascii="Arial" w:hAnsi="Arial" w:cs="Arial"/>
+          <w:sz w:val="32"/>
+          <w:szCs w:val="32"/>
+          <w:lang w:val="en-US"/>
+        </w:rPr>
+        <w:t>: tuần thứ i(1…52) của năm, đầu tuần tính từ chúa nhật</w:t>
+      </w:r>
+    </w:p>
+    <w:p>
+      <w:pPr>
+        <w:pStyle w:val="ListParagraph"/>
+        <w:numPr>
+          <w:ilvl w:val="0"/>
+          <w:numId w:val="17"/>
+        </w:numPr>
+        <w:rPr>
+          <w:rFonts w:ascii="Arial" w:hAnsi="Arial" w:cs="Arial"/>
+          <w:sz w:val="32"/>
+          <w:szCs w:val="32"/>
+        </w:rPr>
+      </w:pPr>
+      <w:r>
+        <w:rPr>
+          <w:rFonts w:ascii="Arial" w:hAnsi="Arial" w:cs="Arial"/>
+          <w:sz w:val="32"/>
+          <w:szCs w:val="32"/>
+        </w:rPr>
+        <w:t>weekSundayStart</w:t>
+      </w:r>
+      <w:r>
+        <w:rPr>
+          <w:rFonts w:ascii="Arial" w:hAnsi="Arial" w:cs="Arial"/>
+          <w:sz w:val="32"/>
+          <w:szCs w:val="32"/>
+          <w:lang w:val="en-US"/>
+        </w:rPr>
+        <w:t>: fullDate(dd/mm/YYYY) của ngày chúa nhật trong tuần</w:t>
+      </w:r>
+    </w:p>
+    <w:p>
+      <w:pPr>
+        <w:pStyle w:val="ListParagraph"/>
+        <w:numPr>
+          <w:ilvl w:val="0"/>
+          <w:numId w:val="17"/>
+        </w:numPr>
+        <w:rPr>
+          <w:rFonts w:ascii="Arial" w:hAnsi="Arial" w:cs="Arial"/>
+          <w:sz w:val="32"/>
+          <w:szCs w:val="32"/>
+        </w:rPr>
+      </w:pPr>
+      <w:r>
+        <w:rPr>
+          <w:rFonts w:ascii="Arial" w:hAnsi="Arial" w:cs="Arial"/>
+          <w:sz w:val="32"/>
+          <w:szCs w:val="32"/>
+        </w:rPr>
+        <w:t>yearWeekSunday</w:t>
+      </w:r>
+      <w:r>
+        <w:rPr>
+          <w:rFonts w:ascii="Arial" w:hAnsi="Arial" w:cs="Arial"/>
+          <w:sz w:val="32"/>
+          <w:szCs w:val="32"/>
+          <w:lang w:val="en-US"/>
+        </w:rPr>
+        <w:t>: năm và tuần(2005-W01, 2005-W02) lưu ở dạng chữ</w:t>
+      </w:r>
+    </w:p>
+    <w:p>
+      <w:pPr>
+        <w:pStyle w:val="NormalWeb"/>
+        <w:numPr>
+          <w:ilvl w:val="1"/>
+          <w:numId w:val="15"/>
+        </w:numPr>
+        <w:jc w:val="both"/>
+        <w:outlineLvl w:val="2"/>
+        <w:rPr>
+          <w:rFonts w:ascii="Arial" w:hAnsi="Arial" w:cs="Arial"/>
+          <w:b/>
+          <w:bCs/>
+          <w:sz w:val="32"/>
+          <w:szCs w:val="32"/>
+          <w:lang w:val="en-US"/>
+        </w:rPr>
+      </w:pPr>
+      <w:bookmarkStart w:id="15" w:name="_Toc182421571"/>
+      <w:r>
+        <w:rPr>
+          <w:rFonts w:ascii="Arial" w:hAnsi="Arial" w:cs="Arial"/>
+          <w:b/>
+          <w:bCs/>
+          <w:sz w:val="32"/>
+          <w:szCs w:val="32"/>
+          <w:lang w:val="en-US"/>
+        </w:rPr>
+        <w:t>monthDim</w:t>
+      </w:r>
+      <w:bookmarkEnd w:id="15"/>
+    </w:p>
+    <w:p>
+      <w:pPr>
+        <w:pStyle w:val="NormalWeb"/>
+        <w:numPr>
+          <w:ilvl w:val="2"/>
+          <w:numId w:val="15"/>
+        </w:numPr>
+        <w:jc w:val="both"/>
+        <w:rPr>
+          <w:rFonts w:ascii="Arial" w:hAnsi="Arial" w:cs="Arial"/>
+          <w:b/>
+          <w:bCs/>
+          <w:sz w:val="32"/>
+          <w:szCs w:val="32"/>
+          <w:lang w:val="en-US"/>
+        </w:rPr>
+      </w:pPr>
+      <w:r>
+        <w:rPr>
+          <w:rFonts w:ascii="Arial" w:hAnsi="Arial" w:cs="Arial"/>
+          <w:b/>
+          <w:bCs/>
+          <w:sz w:val="32"/>
+          <w:szCs w:val="32"/>
+          <w:lang w:val="en-US"/>
+        </w:rPr>
+        <w:t>Mô tả</w:t>
+      </w:r>
+    </w:p>
+    <w:p>
+      <w:pPr>
+        <w:pStyle w:val="NormalWeb"/>
+        <w:numPr>
+          <w:ilvl w:val="0"/>
+          <w:numId w:val="17"/>
+        </w:numPr>
+        <w:jc w:val="both"/>
+        <w:rPr>
+          <w:rFonts w:ascii="Arial" w:hAnsi="Arial" w:cs="Arial"/>
+          <w:b/>
+          <w:bCs/>
+          <w:sz w:val="32"/>
+          <w:szCs w:val="32"/>
+          <w:lang w:val="en-US"/>
+        </w:rPr>
+      </w:pPr>
+      <w:r>
+        <w:rPr>
+          <w:rFonts w:ascii="Arial" w:hAnsi="Arial" w:cs="Arial"/>
+          <w:sz w:val="32"/>
+          <w:szCs w:val="32"/>
+          <w:lang w:val="en-US"/>
+        </w:rPr>
+        <w:t>Lưu trữ thông tin về tháng của ngày nào đó giúp truy xuất thông tin nhanh chóng</w:t>
+      </w:r>
+    </w:p>
+    <w:p>
+      <w:pPr>
+        <w:pStyle w:val="NormalWeb"/>
+        <w:jc w:val="both"/>
+        <w:rPr>
+          <w:rFonts w:ascii="Arial" w:hAnsi="Arial" w:cs="Arial"/>
+          <w:sz w:val="32"/>
+          <w:szCs w:val="32"/>
+          <w:lang w:val="en-US"/>
+        </w:rPr>
+        <w:sectPr>
+          <w:pgSz w:w="11906" w:h="16838" w:code="9"/>
+          <w:pgMar w:top="1440" w:right="1440" w:bottom="1440" w:left="1440" w:header="720" w:footer="720" w:gutter="0"/>
+          <w:cols w:space="720"/>
+          <w:titlePg/>
+          <w:docGrid w:linePitch="360"/>
+        </w:sectPr>
+      </w:pPr>
+    </w:p>
+    <w:p>
+      <w:pPr>
+        <w:pStyle w:val="NormalWeb"/>
+        <w:numPr>
+          <w:ilvl w:val="2"/>
+          <w:numId w:val="15"/>
+        </w:numPr>
+        <w:jc w:val="both"/>
+        <w:rPr>
+          <w:rFonts w:ascii="Arial" w:hAnsi="Arial" w:cs="Arial"/>
+          <w:b/>
+          <w:bCs/>
+          <w:sz w:val="32"/>
+          <w:szCs w:val="32"/>
+          <w:lang w:val="en-US"/>
+        </w:rPr>
+      </w:pPr>
+      <w:r>
+        <w:rPr>
+          <w:rFonts w:ascii="Arial" w:hAnsi="Arial" w:cs="Arial"/>
+          <w:b/>
+          <w:bCs/>
+          <w:sz w:val="32"/>
+          <w:szCs w:val="32"/>
+          <w:lang w:val="en-US"/>
+        </w:rPr>
+        <w:lastRenderedPageBreak/>
+        <w:t>Cấu trúc</w:t>
+      </w:r>
+    </w:p>
+    <w:p>
+      <w:pPr>
+        <w:pStyle w:val="NormalWeb"/>
+        <w:numPr>
+          <w:ilvl w:val="0"/>
+          <w:numId w:val="17"/>
+        </w:numPr>
+        <w:ind w:right="-755"/>
+        <w:rPr>
+          <w:rFonts w:ascii="Arial" w:hAnsi="Arial" w:cs="Arial"/>
+          <w:sz w:val="32"/>
+          <w:szCs w:val="32"/>
+          <w:lang w:val="en-US"/>
+        </w:rPr>
+      </w:pPr>
+      <w:bookmarkStart w:id="16" w:name="_Toc182421572"/>
+      <w:r>
+        <w:rPr>
+          <w:rFonts w:ascii="Arial" w:hAnsi="Arial" w:cs="Arial"/>
+          <w:sz w:val="32"/>
+          <w:szCs w:val="32"/>
+          <w:lang w:val="en-US"/>
+        </w:rPr>
+        <w:t>monthSk:</w:t>
+      </w:r>
+      <w:r>
+        <w:rPr>
+          <w:rFonts w:ascii="Arial" w:hAnsi="Arial" w:cs="Arial"/>
+          <w:sz w:val="32"/>
+          <w:szCs w:val="32"/>
+          <w:lang w:val="en-US"/>
+        </w:rPr>
+        <w:t xml:space="preserve"> khóa ngoại liên kết đến cột “monthSince2005” trong bảng dateDim</w:t>
+      </w:r>
+    </w:p>
+    <w:p>
+      <w:pPr>
+        <w:pStyle w:val="NormalWeb"/>
+        <w:numPr>
+          <w:ilvl w:val="0"/>
+          <w:numId w:val="17"/>
+        </w:numPr>
+        <w:rPr>
+          <w:rFonts w:ascii="Arial" w:hAnsi="Arial" w:cs="Arial"/>
+          <w:sz w:val="32"/>
+          <w:szCs w:val="32"/>
+          <w:lang w:val="en-US"/>
+        </w:rPr>
+      </w:pPr>
+      <w:r>
+        <w:rPr>
+          <w:rFonts w:ascii="Arial" w:hAnsi="Arial" w:cs="Arial"/>
+          <w:sz w:val="32"/>
+          <w:szCs w:val="32"/>
+          <w:lang w:val="en-US"/>
+        </w:rPr>
+        <w:t>calendarYearMonth:</w:t>
+      </w:r>
+      <w:r>
+        <w:rPr>
+          <w:rFonts w:ascii="Arial" w:hAnsi="Arial" w:cs="Arial"/>
+          <w:sz w:val="32"/>
+          <w:szCs w:val="32"/>
+          <w:lang w:val="en-US"/>
+        </w:rPr>
+        <w:t xml:space="preserve"> năm và tháng(2005-Jan, 2005-Feb)</w:t>
+      </w:r>
+    </w:p>
+    <w:p>
+      <w:pPr>
+        <w:pStyle w:val="NormalWeb"/>
+        <w:numPr>
+          <w:ilvl w:val="0"/>
+          <w:numId w:val="17"/>
+        </w:numPr>
+        <w:rPr>
+          <w:rFonts w:ascii="Arial" w:hAnsi="Arial" w:cs="Arial"/>
+          <w:sz w:val="32"/>
+          <w:szCs w:val="32"/>
+          <w:lang w:val="en-US"/>
+        </w:rPr>
+      </w:pPr>
+      <w:r>
+        <w:rPr>
+          <w:rFonts w:ascii="Arial" w:hAnsi="Arial" w:cs="Arial"/>
+          <w:sz w:val="32"/>
+          <w:szCs w:val="32"/>
+          <w:lang w:val="en-US"/>
+        </w:rPr>
+        <w:t>dateSkEnd:</w:t>
+      </w:r>
+      <w:r>
+        <w:rPr>
+          <w:rFonts w:ascii="Arial" w:hAnsi="Arial" w:cs="Arial"/>
+          <w:sz w:val="32"/>
+          <w:szCs w:val="32"/>
+          <w:lang w:val="en-US"/>
+        </w:rPr>
+        <w:t xml:space="preserve"> khóa ngoại liên kết đến cột “dateSk” trong bảng dateDim, thể hiện tháng này kết thúc ở ngày nào</w:t>
+      </w:r>
+    </w:p>
+    <w:p>
+      <w:pPr>
+        <w:pStyle w:val="NormalWeb"/>
+        <w:numPr>
+          <w:ilvl w:val="0"/>
+          <w:numId w:val="17"/>
+        </w:numPr>
+        <w:rPr>
+          <w:rFonts w:ascii="Arial" w:hAnsi="Arial" w:cs="Arial"/>
+          <w:sz w:val="32"/>
+          <w:szCs w:val="32"/>
+          <w:lang w:val="en-US"/>
+        </w:rPr>
+      </w:pPr>
+      <w:r>
+        <w:rPr>
+          <w:rFonts w:ascii="Arial" w:hAnsi="Arial" w:cs="Arial"/>
+          <w:sz w:val="32"/>
+          <w:szCs w:val="32"/>
+          <w:lang w:val="en-US"/>
+        </w:rPr>
+        <w:t>dateSkStart:</w:t>
+      </w:r>
+      <w:r>
+        <w:rPr>
+          <w:rFonts w:ascii="Arial" w:hAnsi="Arial" w:cs="Arial"/>
+          <w:sz w:val="32"/>
+          <w:szCs w:val="32"/>
+          <w:lang w:val="en-US"/>
+        </w:rPr>
+        <w:t xml:space="preserve"> khóa ngoại liên kết đến cột “dateSk” trong bảng dateDim, thể hiện tháng này bắt đầu từ ngày nào</w:t>
+      </w:r>
+    </w:p>
+    <w:p>
+      <w:pPr>
+        <w:pStyle w:val="NormalWeb"/>
+        <w:numPr>
+          <w:ilvl w:val="0"/>
+          <w:numId w:val="17"/>
+        </w:numPr>
+        <w:rPr>
+          <w:rFonts w:ascii="Arial" w:hAnsi="Arial" w:cs="Arial"/>
+          <w:sz w:val="32"/>
+          <w:szCs w:val="32"/>
+          <w:lang w:val="en-US"/>
+        </w:rPr>
+      </w:pPr>
+      <w:r>
+        <w:rPr>
+          <w:rFonts w:ascii="Arial" w:hAnsi="Arial" w:cs="Arial"/>
+          <w:sz w:val="32"/>
+          <w:szCs w:val="32"/>
+          <w:lang w:val="en-US"/>
+        </w:rPr>
+        <w:t>monthSince2005:</w:t>
+      </w:r>
+      <w:r>
+        <w:rPr>
+          <w:rFonts w:ascii="Arial" w:hAnsi="Arial" w:cs="Arial"/>
+          <w:sz w:val="32"/>
+          <w:szCs w:val="32"/>
+          <w:lang w:val="en-US"/>
+        </w:rPr>
+        <w:t xml:space="preserve"> tháng thứ i(1, 2, 3, 4,…) tính từ năm 2005</w:t>
+      </w:r>
+    </w:p>
+    <w:p>
+      <w:pPr>
+        <w:pStyle w:val="NormalWeb"/>
+        <w:numPr>
+          <w:ilvl w:val="0"/>
+          <w:numId w:val="15"/>
+        </w:numPr>
+        <w:jc w:val="both"/>
+        <w:outlineLvl w:val="1"/>
+        <w:rPr>
+          <w:rFonts w:ascii="Arial" w:hAnsi="Arial" w:cs="Arial"/>
+          <w:sz w:val="32"/>
+          <w:szCs w:val="32"/>
+          <w:lang w:val="en-US"/>
+        </w:rPr>
+      </w:pPr>
+      <w:r>
+        <w:rPr>
+          <w:rFonts w:ascii="Arial" w:hAnsi="Arial" w:cs="Arial"/>
+          <w:b/>
+          <w:bCs/>
+          <w:sz w:val="32"/>
+          <w:szCs w:val="32"/>
+          <w:lang w:val="en-US"/>
+        </w:rPr>
+        <w:t>staging</w:t>
+      </w:r>
+      <w:bookmarkEnd w:id="16"/>
+    </w:p>
+    <w:p>
+      <w:pPr>
         <w:pStyle w:val="NormalWeb"/>
         <w:ind w:left="360"/>
-        <w:jc w:val="both"/>
+        <w:jc w:val="center"/>
         <w:rPr>
           <w:rFonts w:ascii="Arial" w:hAnsi="Arial" w:cs="Arial"/>
           <w:sz w:val="32"/>
@@ -4179,9 +6599,8 @@
           <w:lang w:val="en-US"/>
           <w14:ligatures w14:val="standardContextual"/>
         </w:rPr>
-        <w:lastRenderedPageBreak/>
         <w:drawing>
-          <wp:inline distT="0" distB="0" distL="0" distR="0" wp14:anchorId="5731B8D0" wp14:editId="298BEB0A">
+          <wp:inline distT="0" distB="0" distL="0" distR="0" wp14:anchorId="1178C0E7" wp14:editId="608D1789">
             <wp:extent cx="1819275" cy="4000500"/>
             <wp:effectExtent l="0" t="0" r="9525" b="0"/>
             <wp:docPr id="6" name="Picture 6"/>
@@ -4231,15 +6650,17 @@
           <w:numId w:val="15"/>
         </w:numPr>
         <w:jc w:val="both"/>
-        <w:rPr>
-          <w:rFonts w:ascii="Arial" w:hAnsi="Arial" w:cs="Arial"/>
-          <w:b/>
-          <w:bCs/>
-          <w:sz w:val="32"/>
-          <w:szCs w:val="32"/>
-          <w:lang w:val="en-US"/>
-        </w:rPr>
-      </w:pPr>
+        <w:outlineLvl w:val="2"/>
+        <w:rPr>
+          <w:rFonts w:ascii="Arial" w:hAnsi="Arial" w:cs="Arial"/>
+          <w:b/>
+          <w:bCs/>
+          <w:sz w:val="32"/>
+          <w:szCs w:val="32"/>
+          <w:lang w:val="en-US"/>
+        </w:rPr>
+      </w:pPr>
+      <w:bookmarkStart w:id="17" w:name="_Toc182421573"/>
       <w:r>
         <w:rPr>
           <w:rFonts w:ascii="Arial" w:hAnsi="Arial" w:cs="Arial"/>
@@ -4251,6 +6672,7 @@
         </w:rPr>
         <w:t>bikes</w:t>
       </w:r>
+      <w:bookmarkEnd w:id="17"/>
     </w:p>
     <w:p>
       <w:pPr>
@@ -4279,706 +6701,6 @@
           <w:lang w:val="en-US"/>
         </w:rPr>
         <w:t>Mô tả</w:t>
-      </w:r>
-    </w:p>
-    <w:p>
-      <w:pPr>
-        <w:pStyle w:val="NormalWeb"/>
-        <w:numPr>
-          <w:ilvl w:val="0"/>
-          <w:numId w:val="17"/>
-        </w:numPr>
-        <w:jc w:val="both"/>
-        <w:rPr>
-          <w:rFonts w:ascii="Arial" w:hAnsi="Arial" w:cs="Arial"/>
-          <w:b/>
-          <w:bCs/>
-          <w:sz w:val="32"/>
-          <w:szCs w:val="32"/>
-          <w:lang w:val="en-US"/>
-        </w:rPr>
-      </w:pPr>
-      <w:r>
-        <w:rPr>
-          <w:rFonts w:ascii="Arial" w:hAnsi="Arial" w:cs="Arial"/>
-          <w:sz w:val="32"/>
-          <w:szCs w:val="32"/>
-          <w:lang w:val="en-US"/>
-        </w:rPr>
-        <w:t xml:space="preserve">Dùng để lưu trữ các </w:t>
-      </w:r>
-      <w:r>
-        <w:rPr>
-          <w:rFonts w:ascii="Arial" w:hAnsi="Arial" w:cs="Arial"/>
-          <w:sz w:val="32"/>
-          <w:szCs w:val="32"/>
-          <w:lang w:val="en-US"/>
-        </w:rPr>
-        <w:t>xe đạp</w:t>
-      </w:r>
-      <w:r>
-        <w:rPr>
-          <w:rFonts w:ascii="Arial" w:hAnsi="Arial" w:cs="Arial"/>
-          <w:sz w:val="32"/>
-          <w:szCs w:val="32"/>
-          <w:lang w:val="en-US"/>
-        </w:rPr>
-        <w:t xml:space="preserve"> đã lấy được từ các trang web khác nhau</w:t>
-      </w:r>
-    </w:p>
-    <w:p>
-      <w:pPr>
-        <w:pStyle w:val="NormalWeb"/>
-        <w:numPr>
-          <w:ilvl w:val="2"/>
-          <w:numId w:val="15"/>
-        </w:numPr>
-        <w:jc w:val="both"/>
-        <w:rPr>
-          <w:rFonts w:ascii="Arial" w:hAnsi="Arial" w:cs="Arial"/>
-          <w:b/>
-          <w:bCs/>
-          <w:sz w:val="32"/>
-          <w:szCs w:val="32"/>
-          <w:lang w:val="en-US"/>
-        </w:rPr>
-      </w:pPr>
-      <w:r>
-        <w:rPr>
-          <w:rFonts w:ascii="Arial" w:hAnsi="Arial" w:cs="Arial"/>
-          <w:b/>
-          <w:bCs/>
-          <w:sz w:val="32"/>
-          <w:szCs w:val="32"/>
-          <w:lang w:val="en-US"/>
-        </w:rPr>
-        <w:t>Cấu trúc</w:t>
-      </w:r>
-    </w:p>
-    <w:p>
-      <w:pPr>
-        <w:pStyle w:val="NormalWeb"/>
-        <w:numPr>
-          <w:ilvl w:val="0"/>
-          <w:numId w:val="17"/>
-        </w:numPr>
-        <w:jc w:val="both"/>
-        <w:rPr>
-          <w:rFonts w:ascii="Arial" w:hAnsi="Arial" w:cs="Arial"/>
-          <w:b/>
-          <w:bCs/>
-          <w:sz w:val="32"/>
-          <w:szCs w:val="32"/>
-          <w:lang w:val="en-US"/>
-        </w:rPr>
-      </w:pPr>
-      <w:r>
-        <w:rPr>
-          <w:rFonts w:ascii="Arial" w:hAnsi="Arial" w:cs="Arial"/>
-          <w:sz w:val="32"/>
-          <w:szCs w:val="32"/>
-          <w:lang w:val="en-US"/>
-        </w:rPr>
-        <w:t>natura</w:t>
-      </w:r>
-      <w:r>
-        <w:rPr>
-          <w:rFonts w:ascii="Arial" w:hAnsi="Arial" w:cs="Arial"/>
-          <w:sz w:val="32"/>
-          <w:szCs w:val="32"/>
-          <w:lang w:val="en-US"/>
-        </w:rPr>
-        <w:t>l</w:t>
-      </w:r>
-      <w:r>
-        <w:rPr>
-          <w:rFonts w:ascii="Arial" w:hAnsi="Arial" w:cs="Arial"/>
-          <w:sz w:val="32"/>
-          <w:szCs w:val="32"/>
-          <w:lang w:val="en-US"/>
-        </w:rPr>
-        <w:t xml:space="preserve">Id: duy nhất, để định dang từng </w:t>
-      </w:r>
-      <w:r>
-        <w:rPr>
-          <w:rFonts w:ascii="Arial" w:hAnsi="Arial" w:cs="Arial"/>
-          <w:sz w:val="32"/>
-          <w:szCs w:val="32"/>
-          <w:lang w:val="en-US"/>
-        </w:rPr>
-        <w:t>xe đạp</w:t>
-      </w:r>
-    </w:p>
-    <w:p>
-      <w:pPr>
-        <w:pStyle w:val="NormalWeb"/>
-        <w:numPr>
-          <w:ilvl w:val="0"/>
-          <w:numId w:val="17"/>
-        </w:numPr>
-        <w:jc w:val="both"/>
-        <w:rPr>
-          <w:rFonts w:ascii="Arial" w:hAnsi="Arial" w:cs="Arial"/>
-          <w:sz w:val="32"/>
-          <w:szCs w:val="32"/>
-          <w:lang w:val="en-US"/>
-        </w:rPr>
-      </w:pPr>
-      <w:r>
-        <w:rPr>
-          <w:rFonts w:ascii="Arial" w:hAnsi="Arial" w:cs="Arial"/>
-          <w:sz w:val="32"/>
-          <w:szCs w:val="32"/>
-          <w:lang w:val="en-US"/>
-        </w:rPr>
-        <w:t>id:</w:t>
-      </w:r>
-      <w:r>
-        <w:rPr>
-          <w:rFonts w:ascii="Arial" w:hAnsi="Arial" w:cs="Arial"/>
-          <w:sz w:val="32"/>
-          <w:szCs w:val="32"/>
-          <w:lang w:val="en-US"/>
-        </w:rPr>
-        <w:t xml:space="preserve"> </w:t>
-      </w:r>
-      <w:r>
-        <w:rPr>
-          <w:rFonts w:ascii="Arial" w:hAnsi="Arial" w:cs="Arial"/>
-          <w:sz w:val="32"/>
-          <w:szCs w:val="32"/>
-          <w:lang w:val="en-US"/>
-        </w:rPr>
-        <w:t>m</w:t>
-      </w:r>
-      <w:r>
-        <w:rPr>
-          <w:rFonts w:ascii="Arial" w:hAnsi="Arial" w:cs="Arial"/>
-          <w:sz w:val="32"/>
-          <w:szCs w:val="32"/>
-          <w:lang w:val="en-US"/>
-        </w:rPr>
-        <w:t>ã xe đạp</w:t>
-      </w:r>
-    </w:p>
-    <w:p>
-      <w:pPr>
-        <w:pStyle w:val="NormalWeb"/>
-        <w:numPr>
-          <w:ilvl w:val="0"/>
-          <w:numId w:val="17"/>
-        </w:numPr>
-        <w:jc w:val="both"/>
-        <w:rPr>
-          <w:rFonts w:ascii="Arial" w:hAnsi="Arial" w:cs="Arial"/>
-          <w:sz w:val="32"/>
-          <w:szCs w:val="32"/>
-          <w:lang w:val="en-US"/>
-        </w:rPr>
-      </w:pPr>
-      <w:r>
-        <w:rPr>
-          <w:rFonts w:ascii="Arial" w:hAnsi="Arial" w:cs="Arial"/>
-          <w:sz w:val="32"/>
-          <w:szCs w:val="32"/>
-          <w:lang w:val="en-US"/>
-        </w:rPr>
-        <w:t>name:</w:t>
-      </w:r>
-      <w:r>
-        <w:rPr>
-          <w:rFonts w:ascii="Arial" w:hAnsi="Arial" w:cs="Arial"/>
-          <w:sz w:val="32"/>
-          <w:szCs w:val="32"/>
-          <w:lang w:val="en-US"/>
-        </w:rPr>
-        <w:t xml:space="preserve"> </w:t>
-      </w:r>
-      <w:r>
-        <w:rPr>
-          <w:rFonts w:ascii="Arial" w:hAnsi="Arial" w:cs="Arial"/>
-          <w:sz w:val="32"/>
-          <w:szCs w:val="32"/>
-          <w:lang w:val="en-US"/>
-        </w:rPr>
-        <w:t>t</w:t>
-      </w:r>
-      <w:r>
-        <w:rPr>
-          <w:rFonts w:ascii="Arial" w:hAnsi="Arial" w:cs="Arial"/>
-          <w:sz w:val="32"/>
-          <w:szCs w:val="32"/>
-          <w:lang w:val="en-US"/>
-        </w:rPr>
-        <w:t>ên</w:t>
-      </w:r>
-    </w:p>
-    <w:p>
-      <w:pPr>
-        <w:pStyle w:val="NormalWeb"/>
-        <w:numPr>
-          <w:ilvl w:val="0"/>
-          <w:numId w:val="17"/>
-        </w:numPr>
-        <w:jc w:val="both"/>
-        <w:rPr>
-          <w:rFonts w:ascii="Arial" w:hAnsi="Arial" w:cs="Arial"/>
-          <w:sz w:val="32"/>
-          <w:szCs w:val="32"/>
-          <w:lang w:val="en-US"/>
-        </w:rPr>
-      </w:pPr>
-      <w:r>
-        <w:rPr>
-          <w:rFonts w:ascii="Arial" w:hAnsi="Arial" w:cs="Arial"/>
-          <w:sz w:val="32"/>
-          <w:szCs w:val="32"/>
-          <w:lang w:val="en-US"/>
-        </w:rPr>
-        <w:t>price:</w:t>
-      </w:r>
-      <w:r>
-        <w:rPr>
-          <w:rFonts w:ascii="Arial" w:hAnsi="Arial" w:cs="Arial"/>
-          <w:sz w:val="32"/>
-          <w:szCs w:val="32"/>
-          <w:lang w:val="en-US"/>
-        </w:rPr>
-        <w:t xml:space="preserve"> </w:t>
-      </w:r>
-      <w:r>
-        <w:rPr>
-          <w:rFonts w:ascii="Arial" w:hAnsi="Arial" w:cs="Arial"/>
-          <w:sz w:val="32"/>
-          <w:szCs w:val="32"/>
-          <w:lang w:val="en-US"/>
-        </w:rPr>
-        <w:t>g</w:t>
-      </w:r>
-      <w:r>
-        <w:rPr>
-          <w:rFonts w:ascii="Arial" w:hAnsi="Arial" w:cs="Arial"/>
-          <w:sz w:val="32"/>
-          <w:szCs w:val="32"/>
-          <w:lang w:val="en-US"/>
-        </w:rPr>
-        <w:t>iá bán</w:t>
-      </w:r>
-    </w:p>
-    <w:p>
-      <w:pPr>
-        <w:pStyle w:val="NormalWeb"/>
-        <w:numPr>
-          <w:ilvl w:val="0"/>
-          <w:numId w:val="17"/>
-        </w:numPr>
-        <w:jc w:val="both"/>
-        <w:rPr>
-          <w:rFonts w:ascii="Arial" w:hAnsi="Arial" w:cs="Arial"/>
-          <w:sz w:val="32"/>
-          <w:szCs w:val="32"/>
-          <w:lang w:val="en-US"/>
-        </w:rPr>
-      </w:pPr>
-      <w:r>
-        <w:rPr>
-          <w:rFonts w:ascii="Arial" w:hAnsi="Arial" w:cs="Arial"/>
-          <w:sz w:val="32"/>
-          <w:szCs w:val="32"/>
-          <w:lang w:val="en-US"/>
-        </w:rPr>
-        <w:t>price_sale:</w:t>
-      </w:r>
-      <w:r>
-        <w:rPr>
-          <w:rFonts w:ascii="Arial" w:hAnsi="Arial" w:cs="Arial"/>
-          <w:sz w:val="32"/>
-          <w:szCs w:val="32"/>
-          <w:lang w:val="en-US"/>
-        </w:rPr>
-        <w:t xml:space="preserve"> </w:t>
-      </w:r>
-      <w:r>
-        <w:rPr>
-          <w:rFonts w:ascii="Arial" w:hAnsi="Arial" w:cs="Arial"/>
-          <w:sz w:val="32"/>
-          <w:szCs w:val="32"/>
-          <w:lang w:val="en-US"/>
-        </w:rPr>
-        <w:t>g</w:t>
-      </w:r>
-      <w:r>
-        <w:rPr>
-          <w:rFonts w:ascii="Arial" w:hAnsi="Arial" w:cs="Arial"/>
-          <w:sz w:val="32"/>
-          <w:szCs w:val="32"/>
-          <w:lang w:val="en-US"/>
-        </w:rPr>
-        <w:t>iá đã giảm</w:t>
-      </w:r>
-    </w:p>
-    <w:p>
-      <w:pPr>
-        <w:pStyle w:val="NormalWeb"/>
-        <w:numPr>
-          <w:ilvl w:val="0"/>
-          <w:numId w:val="17"/>
-        </w:numPr>
-        <w:jc w:val="both"/>
-        <w:rPr>
-          <w:rFonts w:ascii="Arial" w:hAnsi="Arial" w:cs="Arial"/>
-          <w:sz w:val="32"/>
-          <w:szCs w:val="32"/>
-          <w:lang w:val="en-US"/>
-        </w:rPr>
-      </w:pPr>
-      <w:r>
-        <w:rPr>
-          <w:rFonts w:ascii="Arial" w:hAnsi="Arial" w:cs="Arial"/>
-          <w:sz w:val="32"/>
-          <w:szCs w:val="32"/>
-          <w:lang w:val="en-US"/>
-        </w:rPr>
-        <w:t>brand:</w:t>
-      </w:r>
-      <w:r>
-        <w:rPr>
-          <w:rFonts w:ascii="Arial" w:hAnsi="Arial" w:cs="Arial"/>
-          <w:sz w:val="32"/>
-          <w:szCs w:val="32"/>
-          <w:lang w:val="en-US"/>
-        </w:rPr>
-        <w:t xml:space="preserve"> </w:t>
-      </w:r>
-      <w:r>
-        <w:rPr>
-          <w:rFonts w:ascii="Arial" w:hAnsi="Arial" w:cs="Arial"/>
-          <w:sz w:val="32"/>
-          <w:szCs w:val="32"/>
-          <w:lang w:val="en-US"/>
-        </w:rPr>
-        <w:t>t</w:t>
-      </w:r>
-      <w:r>
-        <w:rPr>
-          <w:rFonts w:ascii="Arial" w:hAnsi="Arial" w:cs="Arial"/>
-          <w:sz w:val="32"/>
-          <w:szCs w:val="32"/>
-          <w:lang w:val="en-US"/>
-        </w:rPr>
-        <w:t>hương hiệu</w:t>
-      </w:r>
-    </w:p>
-    <w:p>
-      <w:pPr>
-        <w:pStyle w:val="NormalWeb"/>
-        <w:numPr>
-          <w:ilvl w:val="0"/>
-          <w:numId w:val="17"/>
-        </w:numPr>
-        <w:jc w:val="both"/>
-        <w:rPr>
-          <w:rFonts w:ascii="Arial" w:hAnsi="Arial" w:cs="Arial"/>
-          <w:sz w:val="32"/>
-          <w:szCs w:val="32"/>
-          <w:lang w:val="en-US"/>
-        </w:rPr>
-      </w:pPr>
-      <w:r>
-        <w:rPr>
-          <w:rFonts w:ascii="Arial" w:hAnsi="Arial" w:cs="Arial"/>
-          <w:sz w:val="32"/>
-          <w:szCs w:val="32"/>
-          <w:lang w:val="en-US"/>
-        </w:rPr>
-        <w:t>color:</w:t>
-      </w:r>
-      <w:r>
-        <w:rPr>
-          <w:rFonts w:ascii="Arial" w:hAnsi="Arial" w:cs="Arial"/>
-          <w:sz w:val="32"/>
-          <w:szCs w:val="32"/>
-          <w:lang w:val="en-US"/>
-        </w:rPr>
-        <w:t xml:space="preserve"> </w:t>
-      </w:r>
-      <w:r>
-        <w:rPr>
-          <w:rFonts w:ascii="Arial" w:hAnsi="Arial" w:cs="Arial"/>
-          <w:sz w:val="32"/>
-          <w:szCs w:val="32"/>
-          <w:lang w:val="en-US"/>
-        </w:rPr>
-        <w:t>m</w:t>
-      </w:r>
-      <w:r>
-        <w:rPr>
-          <w:rFonts w:ascii="Arial" w:hAnsi="Arial" w:cs="Arial"/>
-          <w:sz w:val="32"/>
-          <w:szCs w:val="32"/>
-          <w:lang w:val="en-US"/>
-        </w:rPr>
-        <w:t>àu</w:t>
-      </w:r>
-    </w:p>
-    <w:p>
-      <w:pPr>
-        <w:pStyle w:val="NormalWeb"/>
-        <w:numPr>
-          <w:ilvl w:val="0"/>
-          <w:numId w:val="17"/>
-        </w:numPr>
-        <w:jc w:val="both"/>
-        <w:rPr>
-          <w:rFonts w:ascii="Arial" w:hAnsi="Arial" w:cs="Arial"/>
-          <w:sz w:val="32"/>
-          <w:szCs w:val="32"/>
-          <w:lang w:val="en-US"/>
-        </w:rPr>
-      </w:pPr>
-      <w:r>
-        <w:rPr>
-          <w:rFonts w:ascii="Arial" w:hAnsi="Arial" w:cs="Arial"/>
-          <w:sz w:val="32"/>
-          <w:szCs w:val="32"/>
-          <w:lang w:val="en-US"/>
-        </w:rPr>
-        <w:t>size:</w:t>
-      </w:r>
-      <w:r>
-        <w:rPr>
-          <w:rFonts w:ascii="Arial" w:hAnsi="Arial" w:cs="Arial"/>
-          <w:sz w:val="32"/>
-          <w:szCs w:val="32"/>
-          <w:lang w:val="en-US"/>
-        </w:rPr>
-        <w:t xml:space="preserve"> </w:t>
-      </w:r>
-      <w:r>
-        <w:rPr>
-          <w:rFonts w:ascii="Arial" w:hAnsi="Arial" w:cs="Arial"/>
-          <w:sz w:val="32"/>
-          <w:szCs w:val="32"/>
-          <w:lang w:val="en-US"/>
-        </w:rPr>
-        <w:t>k</w:t>
-      </w:r>
-      <w:r>
-        <w:rPr>
-          <w:rFonts w:ascii="Arial" w:hAnsi="Arial" w:cs="Arial"/>
-          <w:sz w:val="32"/>
-          <w:szCs w:val="32"/>
-          <w:lang w:val="en-US"/>
-        </w:rPr>
-        <w:t>ích thước</w:t>
-      </w:r>
-    </w:p>
-    <w:p>
-      <w:pPr>
-        <w:pStyle w:val="NormalWeb"/>
-        <w:numPr>
-          <w:ilvl w:val="0"/>
-          <w:numId w:val="17"/>
-        </w:numPr>
-        <w:jc w:val="both"/>
-        <w:rPr>
-          <w:rFonts w:ascii="Arial" w:hAnsi="Arial" w:cs="Arial"/>
-          <w:sz w:val="32"/>
-          <w:szCs w:val="32"/>
-          <w:lang w:val="en-US"/>
-        </w:rPr>
-      </w:pPr>
-      <w:r>
-        <w:rPr>
-          <w:rFonts w:ascii="Arial" w:hAnsi="Arial" w:cs="Arial"/>
-          <w:sz w:val="32"/>
-          <w:szCs w:val="32"/>
-          <w:lang w:val="en-US"/>
-        </w:rPr>
-        <w:t>status:</w:t>
-      </w:r>
-      <w:r>
-        <w:rPr>
-          <w:rFonts w:ascii="Arial" w:hAnsi="Arial" w:cs="Arial"/>
-          <w:sz w:val="32"/>
-          <w:szCs w:val="32"/>
-          <w:lang w:val="en-US"/>
-        </w:rPr>
-        <w:t xml:space="preserve"> </w:t>
-      </w:r>
-      <w:r>
-        <w:rPr>
-          <w:rFonts w:ascii="Arial" w:hAnsi="Arial" w:cs="Arial"/>
-          <w:sz w:val="32"/>
-          <w:szCs w:val="32"/>
-          <w:lang w:val="en-US"/>
-        </w:rPr>
-        <w:t>t</w:t>
-      </w:r>
-      <w:r>
-        <w:rPr>
-          <w:rFonts w:ascii="Arial" w:hAnsi="Arial" w:cs="Arial"/>
-          <w:sz w:val="32"/>
-          <w:szCs w:val="32"/>
-          <w:lang w:val="en-US"/>
-        </w:rPr>
-        <w:t>ình trạng</w:t>
-      </w:r>
-    </w:p>
-    <w:p>
-      <w:pPr>
-        <w:pStyle w:val="NormalWeb"/>
-        <w:numPr>
-          <w:ilvl w:val="0"/>
-          <w:numId w:val="17"/>
-        </w:numPr>
-        <w:jc w:val="both"/>
-        <w:rPr>
-          <w:rFonts w:ascii="Arial" w:hAnsi="Arial" w:cs="Arial"/>
-          <w:sz w:val="32"/>
-          <w:szCs w:val="32"/>
-          <w:lang w:val="en-US"/>
-        </w:rPr>
-      </w:pPr>
-      <w:r>
-        <w:rPr>
-          <w:rFonts w:ascii="Arial" w:hAnsi="Arial" w:cs="Arial"/>
-          <w:sz w:val="32"/>
-          <w:szCs w:val="32"/>
-          <w:lang w:val="en-US"/>
-        </w:rPr>
-        <w:t>description_part1:</w:t>
-      </w:r>
-      <w:r>
-        <w:rPr>
-          <w:rFonts w:ascii="Arial" w:hAnsi="Arial" w:cs="Arial"/>
-          <w:sz w:val="32"/>
-          <w:szCs w:val="32"/>
-          <w:lang w:val="en-US"/>
-        </w:rPr>
-        <w:t xml:space="preserve"> </w:t>
-      </w:r>
-      <w:r>
-        <w:rPr>
-          <w:rFonts w:ascii="Arial" w:hAnsi="Arial" w:cs="Arial"/>
-          <w:sz w:val="32"/>
-          <w:szCs w:val="32"/>
-          <w:lang w:val="en-US"/>
-        </w:rPr>
-        <w:t>c</w:t>
-      </w:r>
-      <w:r>
-        <w:rPr>
-          <w:rFonts w:ascii="Arial" w:hAnsi="Arial" w:cs="Arial"/>
-          <w:sz w:val="32"/>
-          <w:szCs w:val="32"/>
-          <w:lang w:val="en-US"/>
-        </w:rPr>
-        <w:t>ác thông số kỹ thuật</w:t>
-      </w:r>
-    </w:p>
-    <w:p>
-      <w:pPr>
-        <w:pStyle w:val="NormalWeb"/>
-        <w:numPr>
-          <w:ilvl w:val="0"/>
-          <w:numId w:val="17"/>
-        </w:numPr>
-        <w:jc w:val="both"/>
-        <w:rPr>
-          <w:rFonts w:ascii="Arial" w:hAnsi="Arial" w:cs="Arial"/>
-          <w:sz w:val="32"/>
-          <w:szCs w:val="32"/>
-          <w:lang w:val="en-US"/>
-        </w:rPr>
-      </w:pPr>
-      <w:r>
-        <w:rPr>
-          <w:rFonts w:ascii="Arial" w:hAnsi="Arial" w:cs="Arial"/>
-          <w:sz w:val="32"/>
-          <w:szCs w:val="32"/>
-          <w:lang w:val="en-US"/>
-        </w:rPr>
-        <w:t>description_part2:</w:t>
-      </w:r>
-      <w:r>
-        <w:rPr>
-          <w:rFonts w:ascii="Arial" w:hAnsi="Arial" w:cs="Arial"/>
-          <w:sz w:val="32"/>
-          <w:szCs w:val="32"/>
-          <w:lang w:val="en-US"/>
-        </w:rPr>
-        <w:t xml:space="preserve"> </w:t>
-      </w:r>
-      <w:r>
-        <w:rPr>
-          <w:rFonts w:ascii="Arial" w:hAnsi="Arial" w:cs="Arial"/>
-          <w:sz w:val="32"/>
-          <w:szCs w:val="32"/>
-          <w:lang w:val="en-US"/>
-        </w:rPr>
-        <w:t>c</w:t>
-      </w:r>
-      <w:r>
-        <w:rPr>
-          <w:rFonts w:ascii="Arial" w:hAnsi="Arial" w:cs="Arial"/>
-          <w:sz w:val="32"/>
-          <w:szCs w:val="32"/>
-          <w:lang w:val="en-US"/>
-        </w:rPr>
-        <w:t>ác thông số kỹ thuật</w:t>
-      </w:r>
-    </w:p>
-    <w:p>
-      <w:pPr>
-        <w:pStyle w:val="NormalWeb"/>
-        <w:numPr>
-          <w:ilvl w:val="0"/>
-          <w:numId w:val="17"/>
-        </w:numPr>
-        <w:jc w:val="both"/>
-        <w:rPr>
-          <w:rFonts w:ascii="Arial" w:hAnsi="Arial" w:cs="Arial"/>
-          <w:sz w:val="32"/>
-          <w:szCs w:val="32"/>
-          <w:lang w:val="en-US"/>
-        </w:rPr>
-      </w:pPr>
-      <w:r>
-        <w:rPr>
-          <w:rFonts w:ascii="Arial" w:hAnsi="Arial" w:cs="Arial"/>
-          <w:sz w:val="32"/>
-          <w:szCs w:val="32"/>
-          <w:lang w:val="en-US"/>
-        </w:rPr>
-        <w:t>description_part3:</w:t>
-      </w:r>
-      <w:r>
-        <w:rPr>
-          <w:rFonts w:ascii="Arial" w:hAnsi="Arial" w:cs="Arial"/>
-          <w:sz w:val="32"/>
-          <w:szCs w:val="32"/>
-          <w:lang w:val="en-US"/>
-        </w:rPr>
-        <w:t xml:space="preserve"> </w:t>
-      </w:r>
-      <w:r>
-        <w:rPr>
-          <w:rFonts w:ascii="Arial" w:hAnsi="Arial" w:cs="Arial"/>
-          <w:sz w:val="32"/>
-          <w:szCs w:val="32"/>
-          <w:lang w:val="en-US"/>
-        </w:rPr>
-        <w:t>c</w:t>
-      </w:r>
-      <w:r>
-        <w:rPr>
-          <w:rFonts w:ascii="Arial" w:hAnsi="Arial" w:cs="Arial"/>
-          <w:sz w:val="32"/>
-          <w:szCs w:val="32"/>
-          <w:lang w:val="en-US"/>
-        </w:rPr>
-        <w:t>ác thông số kỹ thuật</w:t>
       </w:r>
     </w:p>
     <w:p>
@@ -5014,6 +6736,8 @@
         <w:jc w:val="both"/>
         <w:rPr>
           <w:rFonts w:ascii="Arial" w:hAnsi="Arial" w:cs="Arial"/>
+          <w:b/>
+          <w:bCs/>
           <w:sz w:val="32"/>
           <w:szCs w:val="32"/>
           <w:lang w:val="en-US"/>
@@ -5027,34 +6751,36 @@
           <w:lang w:val="en-US"/>
         </w:rPr>
         <w:lastRenderedPageBreak/>
-        <w:t>timeStartScrape:</w:t>
-      </w:r>
-      <w:r>
-        <w:rPr>
-          <w:rFonts w:ascii="Arial" w:hAnsi="Arial" w:cs="Arial"/>
-          <w:sz w:val="32"/>
-          <w:szCs w:val="32"/>
-          <w:lang w:val="en-US"/>
-        </w:rPr>
-        <w:t xml:space="preserve"> </w:t>
-      </w:r>
-      <w:r>
-        <w:rPr>
-          <w:rFonts w:ascii="Arial" w:hAnsi="Arial" w:cs="Arial"/>
-          <w:sz w:val="32"/>
-          <w:szCs w:val="32"/>
-          <w:lang w:val="en-US"/>
-        </w:rPr>
-        <w:t>t</w:t>
-      </w:r>
-      <w:r>
-        <w:rPr>
-          <w:rFonts w:ascii="Arial" w:hAnsi="Arial" w:cs="Arial"/>
-          <w:sz w:val="32"/>
-          <w:szCs w:val="32"/>
-          <w:lang w:val="en-US"/>
-        </w:rPr>
-        <w:t>hời gian bắt đầu lấy dữ liệu</w:t>
+        <w:t>Dùng để lưu trữ các xe đạp đã lấy được từ các trang web khác nhau</w:t>
+      </w:r>
+    </w:p>
+    <w:p>
+      <w:pPr>
+        <w:pStyle w:val="NormalWeb"/>
+        <w:numPr>
+          <w:ilvl w:val="2"/>
+          <w:numId w:val="15"/>
+        </w:numPr>
+        <w:jc w:val="both"/>
+        <w:rPr>
+          <w:rFonts w:ascii="Arial" w:hAnsi="Arial" w:cs="Arial"/>
+          <w:b/>
+          <w:bCs/>
+          <w:sz w:val="32"/>
+          <w:szCs w:val="32"/>
+          <w:lang w:val="en-US"/>
+        </w:rPr>
+      </w:pPr>
+      <w:r>
+        <w:rPr>
+          <w:rFonts w:ascii="Arial" w:hAnsi="Arial" w:cs="Arial"/>
+          <w:b/>
+          <w:bCs/>
+          <w:sz w:val="32"/>
+          <w:szCs w:val="32"/>
+          <w:lang w:val="en-US"/>
+        </w:rPr>
+        <w:t>Cấu trúc</w:t>
       </w:r>
     </w:p>
     <w:p>
@@ -5067,46 +6793,21 @@
         <w:jc w:val="both"/>
         <w:rPr>
           <w:rFonts w:ascii="Arial" w:hAnsi="Arial" w:cs="Arial"/>
-          <w:sz w:val="32"/>
-          <w:szCs w:val="32"/>
-          <w:lang w:val="en-US"/>
-        </w:rPr>
-      </w:pPr>
-      <w:r>
-        <w:rPr>
-          <w:rFonts w:ascii="Arial" w:hAnsi="Arial" w:cs="Arial"/>
-          <w:sz w:val="32"/>
-          <w:szCs w:val="32"/>
-          <w:lang w:val="en-US"/>
-        </w:rPr>
-        <w:t>timeEndScrape:</w:t>
-      </w:r>
-      <w:r>
-        <w:rPr>
-          <w:rFonts w:ascii="Arial" w:hAnsi="Arial" w:cs="Arial"/>
-          <w:sz w:val="32"/>
-          <w:szCs w:val="32"/>
-          <w:lang w:val="en-US"/>
-        </w:rPr>
-        <w:t xml:space="preserve"> </w:t>
-      </w:r>
-      <w:r>
-        <w:rPr>
-          <w:rFonts w:ascii="Arial" w:hAnsi="Arial" w:cs="Arial"/>
-          <w:sz w:val="32"/>
-          <w:szCs w:val="32"/>
-          <w:lang w:val="en-US"/>
-        </w:rPr>
-        <w:t>t</w:t>
-      </w:r>
-      <w:r>
-        <w:rPr>
-          <w:rFonts w:ascii="Arial" w:hAnsi="Arial" w:cs="Arial"/>
-          <w:sz w:val="32"/>
-          <w:szCs w:val="32"/>
-          <w:lang w:val="en-US"/>
-        </w:rPr>
-        <w:t>hời gian kết thúc lấy dữ liệu</w:t>
+          <w:b/>
+          <w:bCs/>
+          <w:sz w:val="32"/>
+          <w:szCs w:val="32"/>
+          <w:lang w:val="en-US"/>
+        </w:rPr>
+      </w:pPr>
+      <w:r>
+        <w:rPr>
+          <w:rFonts w:ascii="Arial" w:hAnsi="Arial" w:cs="Arial"/>
+          <w:sz w:val="32"/>
+          <w:szCs w:val="32"/>
+          <w:lang w:val="en-US"/>
+        </w:rPr>
+        <w:t>naturalId: duy nhất, để định dang từng xe đạp</w:t>
       </w:r>
     </w:p>
     <w:p>
@@ -5131,35 +6832,346 @@
           <w:szCs w:val="32"/>
           <w:lang w:val="en-US"/>
         </w:rPr>
-        <w:t>timeStartInsert:</w:t>
-      </w:r>
-      <w:r>
-        <w:rPr>
-          <w:rFonts w:ascii="Arial" w:hAnsi="Arial" w:cs="Arial"/>
-          <w:sz w:val="32"/>
-          <w:szCs w:val="32"/>
-          <w:lang w:val="en-US"/>
-        </w:rPr>
-        <w:t xml:space="preserve"> </w:t>
-      </w:r>
-      <w:r>
-        <w:rPr>
-          <w:rFonts w:ascii="Arial" w:hAnsi="Arial" w:cs="Arial"/>
-          <w:sz w:val="32"/>
-          <w:szCs w:val="32"/>
-          <w:lang w:val="en-US"/>
-        </w:rPr>
-        <w:t>t</w:t>
-      </w:r>
-      <w:r>
-        <w:rPr>
-          <w:rFonts w:ascii="Arial" w:hAnsi="Arial" w:cs="Arial"/>
-          <w:sz w:val="32"/>
-          <w:szCs w:val="32"/>
-          <w:lang w:val="en-US"/>
-        </w:rPr>
-        <w:t>hời gian thêm vào cơ sở dữ liệu</w:t>
-      </w:r>
+        <w:t>id: mã xe đạp</w:t>
+      </w:r>
+    </w:p>
+    <w:p>
+      <w:pPr>
+        <w:pStyle w:val="NormalWeb"/>
+        <w:numPr>
+          <w:ilvl w:val="0"/>
+          <w:numId w:val="17"/>
+        </w:numPr>
+        <w:jc w:val="both"/>
+        <w:rPr>
+          <w:rFonts w:ascii="Arial" w:hAnsi="Arial" w:cs="Arial"/>
+          <w:sz w:val="32"/>
+          <w:szCs w:val="32"/>
+          <w:lang w:val="en-US"/>
+        </w:rPr>
+      </w:pPr>
+      <w:r>
+        <w:rPr>
+          <w:rFonts w:ascii="Arial" w:hAnsi="Arial" w:cs="Arial"/>
+          <w:sz w:val="32"/>
+          <w:szCs w:val="32"/>
+          <w:lang w:val="en-US"/>
+        </w:rPr>
+        <w:t>name: tên</w:t>
+      </w:r>
+    </w:p>
+    <w:p>
+      <w:pPr>
+        <w:pStyle w:val="NormalWeb"/>
+        <w:numPr>
+          <w:ilvl w:val="0"/>
+          <w:numId w:val="17"/>
+        </w:numPr>
+        <w:jc w:val="both"/>
+        <w:rPr>
+          <w:rFonts w:ascii="Arial" w:hAnsi="Arial" w:cs="Arial"/>
+          <w:sz w:val="32"/>
+          <w:szCs w:val="32"/>
+          <w:lang w:val="en-US"/>
+        </w:rPr>
+      </w:pPr>
+      <w:r>
+        <w:rPr>
+          <w:rFonts w:ascii="Arial" w:hAnsi="Arial" w:cs="Arial"/>
+          <w:sz w:val="32"/>
+          <w:szCs w:val="32"/>
+          <w:lang w:val="en-US"/>
+        </w:rPr>
+        <w:t>price: giá bán</w:t>
+      </w:r>
+    </w:p>
+    <w:p>
+      <w:pPr>
+        <w:pStyle w:val="NormalWeb"/>
+        <w:numPr>
+          <w:ilvl w:val="0"/>
+          <w:numId w:val="17"/>
+        </w:numPr>
+        <w:jc w:val="both"/>
+        <w:rPr>
+          <w:rFonts w:ascii="Arial" w:hAnsi="Arial" w:cs="Arial"/>
+          <w:sz w:val="32"/>
+          <w:szCs w:val="32"/>
+          <w:lang w:val="en-US"/>
+        </w:rPr>
+      </w:pPr>
+      <w:r>
+        <w:rPr>
+          <w:rFonts w:ascii="Arial" w:hAnsi="Arial" w:cs="Arial"/>
+          <w:sz w:val="32"/>
+          <w:szCs w:val="32"/>
+          <w:lang w:val="en-US"/>
+        </w:rPr>
+        <w:t>price_sale: giá đã giảm</w:t>
+      </w:r>
+    </w:p>
+    <w:p>
+      <w:pPr>
+        <w:pStyle w:val="NormalWeb"/>
+        <w:numPr>
+          <w:ilvl w:val="0"/>
+          <w:numId w:val="17"/>
+        </w:numPr>
+        <w:jc w:val="both"/>
+        <w:rPr>
+          <w:rFonts w:ascii="Arial" w:hAnsi="Arial" w:cs="Arial"/>
+          <w:sz w:val="32"/>
+          <w:szCs w:val="32"/>
+          <w:lang w:val="en-US"/>
+        </w:rPr>
+      </w:pPr>
+      <w:r>
+        <w:rPr>
+          <w:rFonts w:ascii="Arial" w:hAnsi="Arial" w:cs="Arial"/>
+          <w:sz w:val="32"/>
+          <w:szCs w:val="32"/>
+          <w:lang w:val="en-US"/>
+        </w:rPr>
+        <w:t>brand: thương hiệu</w:t>
+      </w:r>
+    </w:p>
+    <w:p>
+      <w:pPr>
+        <w:pStyle w:val="NormalWeb"/>
+        <w:numPr>
+          <w:ilvl w:val="0"/>
+          <w:numId w:val="17"/>
+        </w:numPr>
+        <w:jc w:val="both"/>
+        <w:rPr>
+          <w:rFonts w:ascii="Arial" w:hAnsi="Arial" w:cs="Arial"/>
+          <w:sz w:val="32"/>
+          <w:szCs w:val="32"/>
+          <w:lang w:val="en-US"/>
+        </w:rPr>
+      </w:pPr>
+      <w:r>
+        <w:rPr>
+          <w:rFonts w:ascii="Arial" w:hAnsi="Arial" w:cs="Arial"/>
+          <w:sz w:val="32"/>
+          <w:szCs w:val="32"/>
+          <w:lang w:val="en-US"/>
+        </w:rPr>
+        <w:t>color: màu</w:t>
+      </w:r>
+    </w:p>
+    <w:p>
+      <w:pPr>
+        <w:pStyle w:val="NormalWeb"/>
+        <w:numPr>
+          <w:ilvl w:val="0"/>
+          <w:numId w:val="17"/>
+        </w:numPr>
+        <w:jc w:val="both"/>
+        <w:rPr>
+          <w:rFonts w:ascii="Arial" w:hAnsi="Arial" w:cs="Arial"/>
+          <w:sz w:val="32"/>
+          <w:szCs w:val="32"/>
+          <w:lang w:val="en-US"/>
+        </w:rPr>
+      </w:pPr>
+      <w:r>
+        <w:rPr>
+          <w:rFonts w:ascii="Arial" w:hAnsi="Arial" w:cs="Arial"/>
+          <w:sz w:val="32"/>
+          <w:szCs w:val="32"/>
+          <w:lang w:val="en-US"/>
+        </w:rPr>
+        <w:t>size: kích thước</w:t>
+      </w:r>
+    </w:p>
+    <w:p>
+      <w:pPr>
+        <w:pStyle w:val="NormalWeb"/>
+        <w:numPr>
+          <w:ilvl w:val="0"/>
+          <w:numId w:val="17"/>
+        </w:numPr>
+        <w:jc w:val="both"/>
+        <w:rPr>
+          <w:rFonts w:ascii="Arial" w:hAnsi="Arial" w:cs="Arial"/>
+          <w:sz w:val="32"/>
+          <w:szCs w:val="32"/>
+          <w:lang w:val="en-US"/>
+        </w:rPr>
+      </w:pPr>
+      <w:r>
+        <w:rPr>
+          <w:rFonts w:ascii="Arial" w:hAnsi="Arial" w:cs="Arial"/>
+          <w:sz w:val="32"/>
+          <w:szCs w:val="32"/>
+          <w:lang w:val="en-US"/>
+        </w:rPr>
+        <w:t>status: tình trạng</w:t>
+      </w:r>
+    </w:p>
+    <w:p>
+      <w:pPr>
+        <w:pStyle w:val="NormalWeb"/>
+        <w:numPr>
+          <w:ilvl w:val="0"/>
+          <w:numId w:val="17"/>
+        </w:numPr>
+        <w:jc w:val="both"/>
+        <w:rPr>
+          <w:rFonts w:ascii="Arial" w:hAnsi="Arial" w:cs="Arial"/>
+          <w:sz w:val="32"/>
+          <w:szCs w:val="32"/>
+          <w:lang w:val="en-US"/>
+        </w:rPr>
+      </w:pPr>
+      <w:r>
+        <w:rPr>
+          <w:rFonts w:ascii="Arial" w:hAnsi="Arial" w:cs="Arial"/>
+          <w:sz w:val="32"/>
+          <w:szCs w:val="32"/>
+          <w:lang w:val="en-US"/>
+        </w:rPr>
+        <w:t>description_part1: các thông số kỹ thuật</w:t>
+      </w:r>
+    </w:p>
+    <w:p>
+      <w:pPr>
+        <w:pStyle w:val="NormalWeb"/>
+        <w:numPr>
+          <w:ilvl w:val="0"/>
+          <w:numId w:val="17"/>
+        </w:numPr>
+        <w:jc w:val="both"/>
+        <w:rPr>
+          <w:rFonts w:ascii="Arial" w:hAnsi="Arial" w:cs="Arial"/>
+          <w:sz w:val="32"/>
+          <w:szCs w:val="32"/>
+          <w:lang w:val="en-US"/>
+        </w:rPr>
+      </w:pPr>
+      <w:r>
+        <w:rPr>
+          <w:rFonts w:ascii="Arial" w:hAnsi="Arial" w:cs="Arial"/>
+          <w:sz w:val="32"/>
+          <w:szCs w:val="32"/>
+          <w:lang w:val="en-US"/>
+        </w:rPr>
+        <w:t>description_part2: các thông số kỹ thuật</w:t>
+      </w:r>
+    </w:p>
+    <w:p>
+      <w:pPr>
+        <w:pStyle w:val="NormalWeb"/>
+        <w:numPr>
+          <w:ilvl w:val="0"/>
+          <w:numId w:val="17"/>
+        </w:numPr>
+        <w:jc w:val="both"/>
+        <w:rPr>
+          <w:rFonts w:ascii="Arial" w:hAnsi="Arial" w:cs="Arial"/>
+          <w:sz w:val="32"/>
+          <w:szCs w:val="32"/>
+          <w:lang w:val="en-US"/>
+        </w:rPr>
+      </w:pPr>
+      <w:r>
+        <w:rPr>
+          <w:rFonts w:ascii="Arial" w:hAnsi="Arial" w:cs="Arial"/>
+          <w:sz w:val="32"/>
+          <w:szCs w:val="32"/>
+          <w:lang w:val="en-US"/>
+        </w:rPr>
+        <w:t>description_part3: các thông số kỹ thuật</w:t>
+      </w:r>
+    </w:p>
+    <w:p>
+      <w:pPr>
+        <w:pStyle w:val="NormalWeb"/>
+        <w:numPr>
+          <w:ilvl w:val="0"/>
+          <w:numId w:val="17"/>
+        </w:numPr>
+        <w:jc w:val="both"/>
+        <w:rPr>
+          <w:rFonts w:ascii="Arial" w:hAnsi="Arial" w:cs="Arial"/>
+          <w:sz w:val="32"/>
+          <w:szCs w:val="32"/>
+          <w:lang w:val="en-US"/>
+        </w:rPr>
+      </w:pPr>
+      <w:r>
+        <w:rPr>
+          <w:rFonts w:ascii="Arial" w:hAnsi="Arial" w:cs="Arial"/>
+          <w:sz w:val="32"/>
+          <w:szCs w:val="32"/>
+          <w:lang w:val="en-US"/>
+        </w:rPr>
+        <w:t>timeStartScrape: thời gian bắt đầu lấy dữ liệu</w:t>
+      </w:r>
+    </w:p>
+    <w:p>
+      <w:pPr>
+        <w:pStyle w:val="NormalWeb"/>
+        <w:numPr>
+          <w:ilvl w:val="0"/>
+          <w:numId w:val="17"/>
+        </w:numPr>
+        <w:jc w:val="both"/>
+        <w:rPr>
+          <w:rFonts w:ascii="Arial" w:hAnsi="Arial" w:cs="Arial"/>
+          <w:sz w:val="32"/>
+          <w:szCs w:val="32"/>
+          <w:lang w:val="en-US"/>
+        </w:rPr>
+      </w:pPr>
+      <w:r>
+        <w:rPr>
+          <w:rFonts w:ascii="Arial" w:hAnsi="Arial" w:cs="Arial"/>
+          <w:sz w:val="32"/>
+          <w:szCs w:val="32"/>
+          <w:lang w:val="en-US"/>
+        </w:rPr>
+        <w:t>timeEndScrape: thời gian kết thúc lấy dữ liệu</w:t>
+      </w:r>
+    </w:p>
+    <w:p>
+      <w:pPr>
+        <w:pStyle w:val="NormalWeb"/>
+        <w:numPr>
+          <w:ilvl w:val="0"/>
+          <w:numId w:val="17"/>
+        </w:numPr>
+        <w:jc w:val="both"/>
+        <w:rPr>
+          <w:rFonts w:ascii="Arial" w:hAnsi="Arial" w:cs="Arial"/>
+          <w:sz w:val="32"/>
+          <w:szCs w:val="32"/>
+          <w:lang w:val="en-US"/>
+        </w:rPr>
+      </w:pPr>
+      <w:r>
+        <w:rPr>
+          <w:rFonts w:ascii="Arial" w:hAnsi="Arial" w:cs="Arial"/>
+          <w:sz w:val="32"/>
+          <w:szCs w:val="32"/>
+          <w:lang w:val="en-US"/>
+        </w:rPr>
+        <w:t>timeStartInsert: thời gian thêm vào cơ sở dữ liệu</w:t>
+      </w:r>
+    </w:p>
+    <w:p>
+      <w:pPr>
+        <w:pStyle w:val="NormalWeb"/>
+        <w:ind w:left="1584"/>
+        <w:jc w:val="both"/>
+        <w:rPr>
+          <w:rFonts w:ascii="Arial" w:hAnsi="Arial" w:cs="Arial"/>
+          <w:sz w:val="32"/>
+          <w:szCs w:val="32"/>
+          <w:lang w:val="en-US"/>
+        </w:rPr>
+      </w:pPr>
     </w:p>
     <w:sectPr>
       <w:pgSz w:w="11906" w:h="16838" w:code="9"/>
@@ -7751,6 +9763,19 @@
       <w:contextualSpacing/>
     </w:pPr>
   </w:style>
+  <w:style w:type="paragraph" w:styleId="TOC3">
+    <w:name w:val="toc 3"/>
+    <w:basedOn w:val="Normal"/>
+    <w:next w:val="Normal"/>
+    <w:autoRedefine/>
+    <w:uiPriority w:val="39"/>
+    <w:unhideWhenUsed/>
+    <w:rsid w:val="0076449F"/>
+    <w:pPr>
+      <w:spacing w:after="100"/>
+      <w:ind w:left="440"/>
+    </w:pPr>
+  </w:style>
 </w:styles>
 </file>
 

</xml_diff>